<commit_message>
Config page first 2 screens mapped
</commit_message>
<xml_diff>
--- a/CodedUITest.docx
+++ b/CodedUITest.docx
@@ -1,6 +1,6 @@
 
 <file path=word/document.xml><?xml version="1.0" encoding="utf-8"?>
-<w:document xmlns:wpc="http://schemas.microsoft.com/office/word/2010/wordprocessingCanvas" xmlns:cx="http://schemas.microsoft.com/office/drawing/2014/chartex" xmlns:cx1="http://schemas.microsoft.com/office/drawing/2015/9/8/chartex" xmlns:mc="http://schemas.openxmlformats.org/markup-compatibility/2006" xmlns:o="urn:schemas-microsoft-com:office:office" xmlns:r="http://schemas.openxmlformats.org/officeDocument/2006/relationships" xmlns:m="http://schemas.openxmlformats.org/officeDocument/2006/math" xmlns:v="urn:schemas-microsoft-com:vml" xmlns:wp14="http://schemas.microsoft.com/office/word/2010/wordprocessingDrawing" xmlns:wp="http://schemas.openxmlformats.org/drawingml/2006/wordprocessingDrawing" xmlns:w10="urn:schemas-microsoft-com:office:word" xmlns:w="http://schemas.openxmlformats.org/wordprocessingml/2006/main" xmlns:w14="http://schemas.microsoft.com/office/word/2010/wordml" xmlns:w15="http://schemas.microsoft.com/office/word/2012/wordml" xmlns:w16se="http://schemas.microsoft.com/office/word/2015/wordml/symex" xmlns:wpg="http://schemas.microsoft.com/office/word/2010/wordprocessingGroup" xmlns:wpi="http://schemas.microsoft.com/office/word/2010/wordprocessingInk" xmlns:wne="http://schemas.microsoft.com/office/word/2006/wordml" xmlns:wps="http://schemas.microsoft.com/office/word/2010/wordprocessingShape" mc:Ignorable="w14 w15 w16se wp14">
+<w:document xmlns:wpc="http://schemas.microsoft.com/office/word/2010/wordprocessingCanvas" xmlns:mc="http://schemas.openxmlformats.org/markup-compatibility/2006" xmlns:o="urn:schemas-microsoft-com:office:office" xmlns:r="http://schemas.openxmlformats.org/officeDocument/2006/relationships" xmlns:m="http://schemas.openxmlformats.org/officeDocument/2006/math" xmlns:v="urn:schemas-microsoft-com:vml" xmlns:wp14="http://schemas.microsoft.com/office/word/2010/wordprocessingDrawing" xmlns:wp="http://schemas.openxmlformats.org/drawingml/2006/wordprocessingDrawing" xmlns:w10="urn:schemas-microsoft-com:office:word" xmlns:w="http://schemas.openxmlformats.org/wordprocessingml/2006/main" xmlns:w14="http://schemas.microsoft.com/office/word/2010/wordml" xmlns:w15="http://schemas.microsoft.com/office/word/2012/wordml" xmlns:wpg="http://schemas.microsoft.com/office/word/2010/wordprocessingGroup" xmlns:wpi="http://schemas.microsoft.com/office/word/2010/wordprocessingInk" xmlns:wne="http://schemas.microsoft.com/office/word/2006/wordml" xmlns:wps="http://schemas.microsoft.com/office/word/2010/wordprocessingShape" mc:Ignorable="w14 w15 wp14">
   <w:body>
     <w:p>
       <w:pPr>
@@ -164,8 +164,6 @@
       <w:pPr>
         <w:pStyle w:val="Kop1"/>
       </w:pPr>
-      <w:bookmarkStart w:id="0" w:name="_GoBack"/>
-      <w:bookmarkEnd w:id="0"/>
       <w:r>
         <w:lastRenderedPageBreak/>
         <w:t>Testing Info</w:t>
@@ -2376,10 +2374,10 @@
         <w:tblLook w:val="04A0" w:firstRow="1" w:lastRow="0" w:firstColumn="1" w:lastColumn="0" w:noHBand="0" w:noVBand="1"/>
       </w:tblPr>
       <w:tblGrid>
-        <w:gridCol w:w="3397"/>
-        <w:gridCol w:w="1560"/>
-        <w:gridCol w:w="1984"/>
-        <w:gridCol w:w="2121"/>
+        <w:gridCol w:w="3311"/>
+        <w:gridCol w:w="1552"/>
+        <w:gridCol w:w="2122"/>
+        <w:gridCol w:w="2077"/>
       </w:tblGrid>
       <w:tr>
         <w:trPr>
@@ -2411,7 +2409,7 @@
       <w:tr>
         <w:tc>
           <w:tcPr>
-            <w:tcW w:w="3397" w:type="dxa"/>
+            <w:tcW w:w="3311" w:type="dxa"/>
           </w:tcPr>
           <w:p>
             <w:pPr>
@@ -2430,7 +2428,7 @@
         </w:tc>
         <w:tc>
           <w:tcPr>
-            <w:tcW w:w="1560" w:type="dxa"/>
+            <w:tcW w:w="1552" w:type="dxa"/>
           </w:tcPr>
           <w:p>
             <w:pPr>
@@ -2449,7 +2447,7 @@
         </w:tc>
         <w:tc>
           <w:tcPr>
-            <w:tcW w:w="1984" w:type="dxa"/>
+            <w:tcW w:w="2122" w:type="dxa"/>
           </w:tcPr>
           <w:p>
             <w:pPr>
@@ -2468,7 +2466,7 @@
         </w:tc>
         <w:tc>
           <w:tcPr>
-            <w:tcW w:w="2121" w:type="dxa"/>
+            <w:tcW w:w="2077" w:type="dxa"/>
           </w:tcPr>
           <w:p>
             <w:pPr>
@@ -2491,27 +2489,85 @@
       <w:tr>
         <w:tc>
           <w:tcPr>
-            <w:tcW w:w="3397" w:type="dxa"/>
-          </w:tcPr>
-          <w:p/>
-        </w:tc>
-        <w:tc>
-          <w:tcPr>
-            <w:tcW w:w="1560" w:type="dxa"/>
-          </w:tcPr>
-          <w:p/>
-        </w:tc>
-        <w:tc>
-          <w:tcPr>
-            <w:tcW w:w="1984" w:type="dxa"/>
-          </w:tcPr>
-          <w:p/>
-        </w:tc>
-        <w:tc>
-          <w:tcPr>
-            <w:tcW w:w="2121" w:type="dxa"/>
-          </w:tcPr>
-          <w:p/>
+            <w:tcW w:w="3311" w:type="dxa"/>
+          </w:tcPr>
+          <w:p>
+            <w:r>
+              <w:t>“Keuzelijsten Configureren”-knop</w:t>
+            </w:r>
+          </w:p>
+        </w:tc>
+        <w:tc>
+          <w:tcPr>
+            <w:tcW w:w="1552" w:type="dxa"/>
+          </w:tcPr>
+          <w:p>
+            <w:r>
+              <w:t>Knop</w:t>
+            </w:r>
+          </w:p>
+        </w:tc>
+        <w:tc>
+          <w:tcPr>
+            <w:tcW w:w="2122" w:type="dxa"/>
+          </w:tcPr>
+          <w:p>
+            <w:r>
+              <w:t>&lt;geen&gt;</w:t>
+            </w:r>
+          </w:p>
+        </w:tc>
+        <w:tc>
+          <w:tcPr>
+            <w:tcW w:w="2077" w:type="dxa"/>
+          </w:tcPr>
+          <w:p>
+            <w:r>
+              <w:t>Button</w:t>
+            </w:r>
+          </w:p>
+        </w:tc>
+      </w:tr>
+      <w:tr>
+        <w:tc>
+          <w:tcPr>
+            <w:tcW w:w="3311" w:type="dxa"/>
+          </w:tcPr>
+          <w:p>
+            <w:r>
+              <w:t>“Scenario configureren”-knop</w:t>
+            </w:r>
+          </w:p>
+        </w:tc>
+        <w:tc>
+          <w:tcPr>
+            <w:tcW w:w="1552" w:type="dxa"/>
+          </w:tcPr>
+          <w:p>
+            <w:r>
+              <w:t>Knop</w:t>
+            </w:r>
+          </w:p>
+        </w:tc>
+        <w:tc>
+          <w:tcPr>
+            <w:tcW w:w="2122" w:type="dxa"/>
+          </w:tcPr>
+          <w:p>
+            <w:r>
+              <w:t>&lt;geen&gt;</w:t>
+            </w:r>
+          </w:p>
+        </w:tc>
+        <w:tc>
+          <w:tcPr>
+            <w:tcW w:w="2077" w:type="dxa"/>
+          </w:tcPr>
+          <w:p>
+            <w:r>
+              <w:t>Button</w:t>
+            </w:r>
+          </w:p>
         </w:tc>
       </w:tr>
       <w:tr>
@@ -2544,7 +2600,7 @@
       <w:tr>
         <w:tc>
           <w:tcPr>
-            <w:tcW w:w="3397" w:type="dxa"/>
+            <w:tcW w:w="3311" w:type="dxa"/>
           </w:tcPr>
           <w:p>
             <w:pPr>
@@ -2563,7 +2619,7 @@
         </w:tc>
         <w:tc>
           <w:tcPr>
-            <w:tcW w:w="1560" w:type="dxa"/>
+            <w:tcW w:w="1552" w:type="dxa"/>
           </w:tcPr>
           <w:p>
             <w:pPr>
@@ -2582,7 +2638,7 @@
         </w:tc>
         <w:tc>
           <w:tcPr>
-            <w:tcW w:w="1984" w:type="dxa"/>
+            <w:tcW w:w="2122" w:type="dxa"/>
           </w:tcPr>
           <w:p>
             <w:pPr>
@@ -2601,7 +2657,7 @@
         </w:tc>
         <w:tc>
           <w:tcPr>
-            <w:tcW w:w="2121" w:type="dxa"/>
+            <w:tcW w:w="2077" w:type="dxa"/>
           </w:tcPr>
           <w:p>
             <w:pPr>
@@ -2624,27 +2680,799 @@
       <w:tr>
         <w:tc>
           <w:tcPr>
-            <w:tcW w:w="3397" w:type="dxa"/>
-          </w:tcPr>
-          <w:p/>
-        </w:tc>
-        <w:tc>
-          <w:tcPr>
-            <w:tcW w:w="1560" w:type="dxa"/>
-          </w:tcPr>
-          <w:p/>
-        </w:tc>
-        <w:tc>
-          <w:tcPr>
-            <w:tcW w:w="1984" w:type="dxa"/>
-          </w:tcPr>
-          <w:p/>
-        </w:tc>
-        <w:tc>
-          <w:tcPr>
-            <w:tcW w:w="2121" w:type="dxa"/>
-          </w:tcPr>
-          <w:p/>
+            <w:tcW w:w="3311" w:type="dxa"/>
+          </w:tcPr>
+          <w:p>
+            <w:proofErr w:type="spellStart"/>
+            <w:r>
+              <w:t>Dropdown</w:t>
+            </w:r>
+            <w:proofErr w:type="spellEnd"/>
+            <w:r>
+              <w:t>- Alle visites</w:t>
+            </w:r>
+          </w:p>
+        </w:tc>
+        <w:tc>
+          <w:tcPr>
+            <w:tcW w:w="1552" w:type="dxa"/>
+          </w:tcPr>
+          <w:p>
+            <w:proofErr w:type="spellStart"/>
+            <w:r>
+              <w:t>Dropdown</w:t>
+            </w:r>
+            <w:proofErr w:type="spellEnd"/>
+          </w:p>
+        </w:tc>
+        <w:tc>
+          <w:tcPr>
+            <w:tcW w:w="2122" w:type="dxa"/>
+          </w:tcPr>
+          <w:p>
+            <w:r>
+              <w:t>&lt;geen&gt;</w:t>
+            </w:r>
+          </w:p>
+        </w:tc>
+        <w:tc>
+          <w:tcPr>
+            <w:tcW w:w="2077" w:type="dxa"/>
+          </w:tcPr>
+          <w:p>
+            <w:r>
+              <w:t>Button</w:t>
+            </w:r>
+          </w:p>
+        </w:tc>
+      </w:tr>
+      <w:tr>
+        <w:tc>
+          <w:tcPr>
+            <w:tcW w:w="3311" w:type="dxa"/>
+          </w:tcPr>
+          <w:p>
+            <w:proofErr w:type="spellStart"/>
+            <w:r>
+              <w:t>Dropdown</w:t>
+            </w:r>
+            <w:proofErr w:type="spellEnd"/>
+            <w:r>
+              <w:t xml:space="preserve">- </w:t>
+            </w:r>
+            <w:proofErr w:type="spellStart"/>
+            <w:r>
+              <w:t>vs</w:t>
+            </w:r>
+            <w:proofErr w:type="spellEnd"/>
+            <w:r>
+              <w:t>-werkversie</w:t>
+            </w:r>
+          </w:p>
+        </w:tc>
+        <w:tc>
+          <w:tcPr>
+            <w:tcW w:w="1552" w:type="dxa"/>
+          </w:tcPr>
+          <w:p>
+            <w:proofErr w:type="spellStart"/>
+            <w:r>
+              <w:t>Dropdown</w:t>
+            </w:r>
+            <w:proofErr w:type="spellEnd"/>
+          </w:p>
+        </w:tc>
+        <w:tc>
+          <w:tcPr>
+            <w:tcW w:w="2122" w:type="dxa"/>
+          </w:tcPr>
+          <w:p>
+            <w:r>
+              <w:t>&lt;geen&gt;</w:t>
+            </w:r>
+          </w:p>
+        </w:tc>
+        <w:tc>
+          <w:tcPr>
+            <w:tcW w:w="2077" w:type="dxa"/>
+          </w:tcPr>
+          <w:p>
+            <w:r>
+              <w:t>Button</w:t>
+            </w:r>
+          </w:p>
+        </w:tc>
+      </w:tr>
+      <w:tr>
+        <w:tc>
+          <w:tcPr>
+            <w:tcW w:w="3311" w:type="dxa"/>
+          </w:tcPr>
+          <w:p>
+            <w:r>
+              <w:t>Definitie</w:t>
+            </w:r>
+            <w:r>
+              <w:t>-knop</w:t>
+            </w:r>
+          </w:p>
+        </w:tc>
+        <w:tc>
+          <w:tcPr>
+            <w:tcW w:w="1552" w:type="dxa"/>
+          </w:tcPr>
+          <w:p>
+            <w:r>
+              <w:t>Knop</w:t>
+            </w:r>
+          </w:p>
+        </w:tc>
+        <w:tc>
+          <w:tcPr>
+            <w:tcW w:w="2122" w:type="dxa"/>
+          </w:tcPr>
+          <w:p>
+            <w:r>
+              <w:t>&lt;geen&gt;</w:t>
+            </w:r>
+          </w:p>
+        </w:tc>
+        <w:tc>
+          <w:tcPr>
+            <w:tcW w:w="2077" w:type="dxa"/>
+          </w:tcPr>
+          <w:p>
+            <w:proofErr w:type="spellStart"/>
+            <w:r>
+              <w:t>ListItem</w:t>
+            </w:r>
+            <w:proofErr w:type="spellEnd"/>
+          </w:p>
+        </w:tc>
+      </w:tr>
+      <w:tr>
+        <w:tc>
+          <w:tcPr>
+            <w:tcW w:w="3311" w:type="dxa"/>
+          </w:tcPr>
+          <w:p>
+            <w:r>
+              <w:t>Workflow</w:t>
+            </w:r>
+            <w:r>
+              <w:t>-knop</w:t>
+            </w:r>
+          </w:p>
+        </w:tc>
+        <w:tc>
+          <w:tcPr>
+            <w:tcW w:w="1552" w:type="dxa"/>
+          </w:tcPr>
+          <w:p>
+            <w:r>
+              <w:t>Knop</w:t>
+            </w:r>
+          </w:p>
+        </w:tc>
+        <w:tc>
+          <w:tcPr>
+            <w:tcW w:w="2122" w:type="dxa"/>
+          </w:tcPr>
+          <w:p>
+            <w:r>
+              <w:t>&lt;geen&gt;</w:t>
+            </w:r>
+          </w:p>
+        </w:tc>
+        <w:tc>
+          <w:tcPr>
+            <w:tcW w:w="2077" w:type="dxa"/>
+          </w:tcPr>
+          <w:p>
+            <w:proofErr w:type="spellStart"/>
+            <w:r>
+              <w:t>ListItem</w:t>
+            </w:r>
+            <w:proofErr w:type="spellEnd"/>
+          </w:p>
+        </w:tc>
+      </w:tr>
+      <w:tr>
+        <w:tc>
+          <w:tcPr>
+            <w:tcW w:w="3311" w:type="dxa"/>
+          </w:tcPr>
+          <w:p>
+            <w:r>
+              <w:t>Vergrendelen</w:t>
+            </w:r>
+            <w:r>
+              <w:t>-knop</w:t>
+            </w:r>
+          </w:p>
+        </w:tc>
+        <w:tc>
+          <w:tcPr>
+            <w:tcW w:w="1552" w:type="dxa"/>
+          </w:tcPr>
+          <w:p>
+            <w:r>
+              <w:t>Knop</w:t>
+            </w:r>
+          </w:p>
+        </w:tc>
+        <w:tc>
+          <w:tcPr>
+            <w:tcW w:w="2122" w:type="dxa"/>
+          </w:tcPr>
+          <w:p>
+            <w:r>
+              <w:t>&lt;geen&gt;</w:t>
+            </w:r>
+          </w:p>
+        </w:tc>
+        <w:tc>
+          <w:tcPr>
+            <w:tcW w:w="2077" w:type="dxa"/>
+          </w:tcPr>
+          <w:p>
+            <w:r>
+              <w:t>Button</w:t>
+            </w:r>
+          </w:p>
+        </w:tc>
+      </w:tr>
+      <w:tr>
+        <w:tc>
+          <w:tcPr>
+            <w:tcW w:w="3311" w:type="dxa"/>
+          </w:tcPr>
+          <w:p>
+            <w:r>
+              <w:t>Code</w:t>
+            </w:r>
+            <w:r>
+              <w:t xml:space="preserve"> (tekst)</w:t>
+            </w:r>
+          </w:p>
+        </w:tc>
+        <w:tc>
+          <w:tcPr>
+            <w:tcW w:w="1552" w:type="dxa"/>
+          </w:tcPr>
+          <w:p>
+            <w:r>
+              <w:t>Vergrendelde tekst</w:t>
+            </w:r>
+          </w:p>
+        </w:tc>
+        <w:tc>
+          <w:tcPr>
+            <w:tcW w:w="2122" w:type="dxa"/>
+          </w:tcPr>
+          <w:p>
+            <w:proofErr w:type="spellStart"/>
+            <w:r>
+              <w:t>CodeTextBox</w:t>
+            </w:r>
+            <w:proofErr w:type="spellEnd"/>
+          </w:p>
+        </w:tc>
+        <w:tc>
+          <w:tcPr>
+            <w:tcW w:w="2077" w:type="dxa"/>
+          </w:tcPr>
+          <w:p>
+            <w:proofErr w:type="spellStart"/>
+            <w:r>
+              <w:t>Edit</w:t>
+            </w:r>
+            <w:proofErr w:type="spellEnd"/>
+          </w:p>
+        </w:tc>
+      </w:tr>
+      <w:tr>
+        <w:tc>
+          <w:tcPr>
+            <w:tcW w:w="3311" w:type="dxa"/>
+          </w:tcPr>
+          <w:p>
+            <w:r>
+              <w:t>Titel (tekst)</w:t>
+            </w:r>
+          </w:p>
+        </w:tc>
+        <w:tc>
+          <w:tcPr>
+            <w:tcW w:w="1552" w:type="dxa"/>
+          </w:tcPr>
+          <w:p>
+            <w:r>
+              <w:t>Aanpasbare tekst</w:t>
+            </w:r>
+          </w:p>
+        </w:tc>
+        <w:tc>
+          <w:tcPr>
+            <w:tcW w:w="2122" w:type="dxa"/>
+          </w:tcPr>
+          <w:p>
+            <w:proofErr w:type="spellStart"/>
+            <w:r>
+              <w:t>TitleTextBox</w:t>
+            </w:r>
+            <w:proofErr w:type="spellEnd"/>
+          </w:p>
+        </w:tc>
+        <w:tc>
+          <w:tcPr>
+            <w:tcW w:w="2077" w:type="dxa"/>
+          </w:tcPr>
+          <w:p>
+            <w:proofErr w:type="spellStart"/>
+            <w:r>
+              <w:t>Edit</w:t>
+            </w:r>
+            <w:proofErr w:type="spellEnd"/>
+          </w:p>
+        </w:tc>
+      </w:tr>
+      <w:tr>
+        <w:tc>
+          <w:tcPr>
+            <w:tcW w:w="3311" w:type="dxa"/>
+          </w:tcPr>
+          <w:p>
+            <w:r>
+              <w:t>Omschrijving(tekst)</w:t>
+            </w:r>
+          </w:p>
+        </w:tc>
+        <w:tc>
+          <w:tcPr>
+            <w:tcW w:w="1552" w:type="dxa"/>
+          </w:tcPr>
+          <w:p>
+            <w:r>
+              <w:t>Aanpasbare tekst</w:t>
+            </w:r>
+          </w:p>
+        </w:tc>
+        <w:tc>
+          <w:tcPr>
+            <w:tcW w:w="2122" w:type="dxa"/>
+          </w:tcPr>
+          <w:p>
+            <w:proofErr w:type="spellStart"/>
+            <w:r>
+              <w:t>DescriptionTextBox</w:t>
+            </w:r>
+            <w:proofErr w:type="spellEnd"/>
+          </w:p>
+        </w:tc>
+        <w:tc>
+          <w:tcPr>
+            <w:tcW w:w="2077" w:type="dxa"/>
+          </w:tcPr>
+          <w:p>
+            <w:proofErr w:type="spellStart"/>
+            <w:r>
+              <w:t>Edit</w:t>
+            </w:r>
+            <w:proofErr w:type="spellEnd"/>
+          </w:p>
+          <w:p/>
+        </w:tc>
+      </w:tr>
+      <w:tr>
+        <w:tc>
+          <w:tcPr>
+            <w:tcW w:w="3311" w:type="dxa"/>
+          </w:tcPr>
+          <w:p>
+            <w:r>
+              <w:t>Werklijst-knop</w:t>
+            </w:r>
+          </w:p>
+        </w:tc>
+        <w:tc>
+          <w:tcPr>
+            <w:tcW w:w="1552" w:type="dxa"/>
+          </w:tcPr>
+          <w:p>
+            <w:r>
+              <w:t>Knop</w:t>
+            </w:r>
+          </w:p>
+        </w:tc>
+        <w:tc>
+          <w:tcPr>
+            <w:tcW w:w="2122" w:type="dxa"/>
+          </w:tcPr>
+          <w:p>
+            <w:r>
+              <w:t>&lt;geen&gt;</w:t>
+            </w:r>
+          </w:p>
+        </w:tc>
+        <w:tc>
+          <w:tcPr>
+            <w:tcW w:w="2077" w:type="dxa"/>
+          </w:tcPr>
+          <w:p>
+            <w:r>
+              <w:t>Button</w:t>
+            </w:r>
+          </w:p>
+        </w:tc>
+      </w:tr>
+      <w:tr>
+        <w:tc>
+          <w:tcPr>
+            <w:tcW w:w="3311" w:type="dxa"/>
+          </w:tcPr>
+          <w:p>
+            <w:proofErr w:type="spellStart"/>
+            <w:r>
+              <w:t>Dropdown</w:t>
+            </w:r>
+            <w:proofErr w:type="spellEnd"/>
+            <w:r>
+              <w:t>- vooraf plannen</w:t>
+            </w:r>
+          </w:p>
+        </w:tc>
+        <w:tc>
+          <w:tcPr>
+            <w:tcW w:w="1552" w:type="dxa"/>
+          </w:tcPr>
+          <w:p>
+            <w:proofErr w:type="spellStart"/>
+            <w:r>
+              <w:t>Dropdown</w:t>
+            </w:r>
+            <w:proofErr w:type="spellEnd"/>
+          </w:p>
+        </w:tc>
+        <w:tc>
+          <w:tcPr>
+            <w:tcW w:w="2122" w:type="dxa"/>
+          </w:tcPr>
+          <w:p>
+            <w:proofErr w:type="spellStart"/>
+            <w:r>
+              <w:t>PlanOffsetComboBox</w:t>
+            </w:r>
+            <w:proofErr w:type="spellEnd"/>
+          </w:p>
+        </w:tc>
+        <w:tc>
+          <w:tcPr>
+            <w:tcW w:w="2077" w:type="dxa"/>
+          </w:tcPr>
+          <w:p>
+            <w:proofErr w:type="spellStart"/>
+            <w:r>
+              <w:t>ComboBox</w:t>
+            </w:r>
+            <w:proofErr w:type="spellEnd"/>
+          </w:p>
+        </w:tc>
+      </w:tr>
+      <w:tr>
+        <w:tc>
+          <w:tcPr>
+            <w:tcW w:w="3311" w:type="dxa"/>
+          </w:tcPr>
+          <w:p>
+            <w:r>
+              <w:t xml:space="preserve">“Deze visite moet </w:t>
+            </w:r>
+            <w:proofErr w:type="spellStart"/>
+            <w:r>
+              <w:t>geCRF’d</w:t>
+            </w:r>
+            <w:proofErr w:type="spellEnd"/>
+            <w:r>
+              <w:t xml:space="preserve"> worden”- Switch</w:t>
+            </w:r>
+          </w:p>
+        </w:tc>
+        <w:tc>
+          <w:tcPr>
+            <w:tcW w:w="1552" w:type="dxa"/>
+          </w:tcPr>
+          <w:p>
+            <w:r>
+              <w:t>Switch</w:t>
+            </w:r>
+          </w:p>
+        </w:tc>
+        <w:tc>
+          <w:tcPr>
+            <w:tcW w:w="2122" w:type="dxa"/>
+          </w:tcPr>
+          <w:p>
+            <w:r>
+              <w:t>&lt;geen&gt;</w:t>
+            </w:r>
+          </w:p>
+        </w:tc>
+        <w:tc>
+          <w:tcPr>
+            <w:tcW w:w="2077" w:type="dxa"/>
+          </w:tcPr>
+          <w:p>
+            <w:proofErr w:type="spellStart"/>
+            <w:r>
+              <w:t>ToggleSwitch</w:t>
+            </w:r>
+            <w:proofErr w:type="spellEnd"/>
+          </w:p>
+        </w:tc>
+      </w:tr>
+      <w:tr>
+        <w:tc>
+          <w:tcPr>
+            <w:tcW w:w="3311" w:type="dxa"/>
+          </w:tcPr>
+          <w:p>
+            <w:r>
+              <w:t>“Deze visite moet gemonitord worden”-Switch</w:t>
+            </w:r>
+          </w:p>
+        </w:tc>
+        <w:tc>
+          <w:tcPr>
+            <w:tcW w:w="1552" w:type="dxa"/>
+          </w:tcPr>
+          <w:p>
+            <w:r>
+              <w:t>Switch</w:t>
+            </w:r>
+          </w:p>
+        </w:tc>
+        <w:tc>
+          <w:tcPr>
+            <w:tcW w:w="2122" w:type="dxa"/>
+          </w:tcPr>
+          <w:p>
+            <w:proofErr w:type="spellStart"/>
+            <w:r>
+              <w:t>IsToMonitorToggle</w:t>
+            </w:r>
+            <w:proofErr w:type="spellEnd"/>
+          </w:p>
+        </w:tc>
+        <w:tc>
+          <w:tcPr>
+            <w:tcW w:w="2077" w:type="dxa"/>
+          </w:tcPr>
+          <w:p>
+            <w:proofErr w:type="spellStart"/>
+            <w:r>
+              <w:t>ToggleSwitch</w:t>
+            </w:r>
+            <w:proofErr w:type="spellEnd"/>
+          </w:p>
+        </w:tc>
+      </w:tr>
+      <w:tr>
+        <w:tc>
+          <w:tcPr>
+            <w:tcW w:w="3311" w:type="dxa"/>
+          </w:tcPr>
+          <w:p>
+            <w:r>
+              <w:t>“Deze werklijst refereren”-knop</w:t>
+            </w:r>
+          </w:p>
+        </w:tc>
+        <w:tc>
+          <w:tcPr>
+            <w:tcW w:w="1552" w:type="dxa"/>
+          </w:tcPr>
+          <w:p>
+            <w:r>
+              <w:t>Knop</w:t>
+            </w:r>
+          </w:p>
+        </w:tc>
+        <w:tc>
+          <w:tcPr>
+            <w:tcW w:w="2122" w:type="dxa"/>
+          </w:tcPr>
+          <w:p>
+            <w:proofErr w:type="spellStart"/>
+            <w:r>
+              <w:t>btnLinkVs</w:t>
+            </w:r>
+            <w:proofErr w:type="spellEnd"/>
+          </w:p>
+        </w:tc>
+        <w:tc>
+          <w:tcPr>
+            <w:tcW w:w="2077" w:type="dxa"/>
+          </w:tcPr>
+          <w:p>
+            <w:r>
+              <w:t>Button</w:t>
+            </w:r>
+          </w:p>
+        </w:tc>
+      </w:tr>
+      <w:tr>
+        <w:tc>
+          <w:tcPr>
+            <w:tcW w:w="3311" w:type="dxa"/>
+          </w:tcPr>
+          <w:p>
+            <w:r>
+              <w:t>“werklijst toevoegen”-knop</w:t>
+            </w:r>
+          </w:p>
+        </w:tc>
+        <w:tc>
+          <w:tcPr>
+            <w:tcW w:w="1552" w:type="dxa"/>
+          </w:tcPr>
+          <w:p>
+            <w:r>
+              <w:t>Knop</w:t>
+            </w:r>
+          </w:p>
+        </w:tc>
+        <w:tc>
+          <w:tcPr>
+            <w:tcW w:w="2122" w:type="dxa"/>
+          </w:tcPr>
+          <w:p>
+            <w:r>
+              <w:t>&lt;geen&gt;</w:t>
+            </w:r>
+          </w:p>
+        </w:tc>
+        <w:tc>
+          <w:tcPr>
+            <w:tcW w:w="2077" w:type="dxa"/>
+          </w:tcPr>
+          <w:p>
+            <w:r>
+              <w:t>Button</w:t>
+            </w:r>
+          </w:p>
+        </w:tc>
+      </w:tr>
+      <w:tr>
+        <w:tc>
+          <w:tcPr>
+            <w:tcW w:w="3311" w:type="dxa"/>
+          </w:tcPr>
+          <w:p>
+            <w:r>
+              <w:t>Beschikbare werklijsten (lijst)</w:t>
+            </w:r>
+          </w:p>
+        </w:tc>
+        <w:tc>
+          <w:tcPr>
+            <w:tcW w:w="1552" w:type="dxa"/>
+          </w:tcPr>
+          <w:p>
+            <w:r>
+              <w:t>Knoppen</w:t>
+            </w:r>
+          </w:p>
+        </w:tc>
+        <w:tc>
+          <w:tcPr>
+            <w:tcW w:w="2122" w:type="dxa"/>
+          </w:tcPr>
+          <w:p>
+            <w:r>
+              <w:t>&lt;geen&gt;</w:t>
+            </w:r>
+          </w:p>
+        </w:tc>
+        <w:tc>
+          <w:tcPr>
+            <w:tcW w:w="2077" w:type="dxa"/>
+          </w:tcPr>
+          <w:p>
+            <w:proofErr w:type="spellStart"/>
+            <w:r>
+              <w:t>ListItem</w:t>
+            </w:r>
+            <w:proofErr w:type="spellEnd"/>
+          </w:p>
+        </w:tc>
+      </w:tr>
+      <w:tr>
+        <w:tc>
+          <w:tcPr>
+            <w:tcW w:w="3311" w:type="dxa"/>
+          </w:tcPr>
+          <w:p>
+            <w:r>
+              <w:t>“werklijst configureren”-knop</w:t>
+            </w:r>
+          </w:p>
+        </w:tc>
+        <w:tc>
+          <w:tcPr>
+            <w:tcW w:w="1552" w:type="dxa"/>
+          </w:tcPr>
+          <w:p>
+            <w:r>
+              <w:t>Knop</w:t>
+            </w:r>
+          </w:p>
+        </w:tc>
+        <w:tc>
+          <w:tcPr>
+            <w:tcW w:w="2122" w:type="dxa"/>
+          </w:tcPr>
+          <w:p>
+            <w:r>
+              <w:t>&lt;geen&gt;</w:t>
+            </w:r>
+          </w:p>
+        </w:tc>
+        <w:tc>
+          <w:tcPr>
+            <w:tcW w:w="2077" w:type="dxa"/>
+          </w:tcPr>
+          <w:p>
+            <w:proofErr w:type="spellStart"/>
+            <w:r>
+              <w:t>ListItem</w:t>
+            </w:r>
+            <w:proofErr w:type="spellEnd"/>
+          </w:p>
+        </w:tc>
+      </w:tr>
+      <w:tr>
+        <w:tc>
+          <w:tcPr>
+            <w:tcW w:w="3311" w:type="dxa"/>
+          </w:tcPr>
+          <w:p>
+            <w:r>
+              <w:t>Alle werkstappen (lijst)</w:t>
+            </w:r>
+          </w:p>
+        </w:tc>
+        <w:tc>
+          <w:tcPr>
+            <w:tcW w:w="1552" w:type="dxa"/>
+          </w:tcPr>
+          <w:p>
+            <w:r>
+              <w:t>Knoppen</w:t>
+            </w:r>
+          </w:p>
+        </w:tc>
+        <w:tc>
+          <w:tcPr>
+            <w:tcW w:w="2122" w:type="dxa"/>
+          </w:tcPr>
+          <w:p>
+            <w:r>
+              <w:t>&lt;geen&gt;</w:t>
+            </w:r>
+          </w:p>
+        </w:tc>
+        <w:tc>
+          <w:tcPr>
+            <w:tcW w:w="2077" w:type="dxa"/>
+          </w:tcPr>
+          <w:p>
+            <w:proofErr w:type="spellStart"/>
+            <w:r>
+              <w:t>ListItem</w:t>
+            </w:r>
+            <w:proofErr w:type="spellEnd"/>
+          </w:p>
         </w:tc>
       </w:tr>
       <w:tr>
@@ -2677,7 +3505,7 @@
       <w:tr>
         <w:tc>
           <w:tcPr>
-            <w:tcW w:w="3397" w:type="dxa"/>
+            <w:tcW w:w="3311" w:type="dxa"/>
           </w:tcPr>
           <w:p>
             <w:pPr>
@@ -2696,7 +3524,7 @@
         </w:tc>
         <w:tc>
           <w:tcPr>
-            <w:tcW w:w="1560" w:type="dxa"/>
+            <w:tcW w:w="1552" w:type="dxa"/>
           </w:tcPr>
           <w:p>
             <w:pPr>
@@ -2715,7 +3543,7 @@
         </w:tc>
         <w:tc>
           <w:tcPr>
-            <w:tcW w:w="1984" w:type="dxa"/>
+            <w:tcW w:w="2122" w:type="dxa"/>
           </w:tcPr>
           <w:p>
             <w:pPr>
@@ -2734,7 +3562,7 @@
         </w:tc>
         <w:tc>
           <w:tcPr>
-            <w:tcW w:w="2121" w:type="dxa"/>
+            <w:tcW w:w="2077" w:type="dxa"/>
           </w:tcPr>
           <w:p>
             <w:pPr>
@@ -2757,25 +3585,28 @@
       <w:tr>
         <w:tc>
           <w:tcPr>
-            <w:tcW w:w="3397" w:type="dxa"/>
-          </w:tcPr>
-          <w:p/>
-        </w:tc>
-        <w:tc>
-          <w:tcPr>
-            <w:tcW w:w="1560" w:type="dxa"/>
-          </w:tcPr>
-          <w:p/>
-        </w:tc>
-        <w:tc>
-          <w:tcPr>
-            <w:tcW w:w="1984" w:type="dxa"/>
-          </w:tcPr>
-          <w:p/>
-        </w:tc>
-        <w:tc>
-          <w:tcPr>
-            <w:tcW w:w="2121" w:type="dxa"/>
+            <w:tcW w:w="3311" w:type="dxa"/>
+          </w:tcPr>
+          <w:p>
+            <w:bookmarkStart w:id="0" w:name="_GoBack"/>
+            <w:bookmarkEnd w:id="0"/>
+          </w:p>
+        </w:tc>
+        <w:tc>
+          <w:tcPr>
+            <w:tcW w:w="1552" w:type="dxa"/>
+          </w:tcPr>
+          <w:p/>
+        </w:tc>
+        <w:tc>
+          <w:tcPr>
+            <w:tcW w:w="2122" w:type="dxa"/>
+          </w:tcPr>
+          <w:p/>
+        </w:tc>
+        <w:tc>
+          <w:tcPr>
+            <w:tcW w:w="2077" w:type="dxa"/>
           </w:tcPr>
           <w:p/>
         </w:tc>
@@ -2810,7 +3641,7 @@
       <w:tr>
         <w:tc>
           <w:tcPr>
-            <w:tcW w:w="3397" w:type="dxa"/>
+            <w:tcW w:w="3311" w:type="dxa"/>
           </w:tcPr>
           <w:p>
             <w:pPr>
@@ -2829,7 +3660,7 @@
         </w:tc>
         <w:tc>
           <w:tcPr>
-            <w:tcW w:w="1560" w:type="dxa"/>
+            <w:tcW w:w="1552" w:type="dxa"/>
           </w:tcPr>
           <w:p>
             <w:pPr>
@@ -2848,7 +3679,7 @@
         </w:tc>
         <w:tc>
           <w:tcPr>
-            <w:tcW w:w="1984" w:type="dxa"/>
+            <w:tcW w:w="2122" w:type="dxa"/>
           </w:tcPr>
           <w:p>
             <w:pPr>
@@ -2867,7 +3698,7 @@
         </w:tc>
         <w:tc>
           <w:tcPr>
-            <w:tcW w:w="2121" w:type="dxa"/>
+            <w:tcW w:w="2077" w:type="dxa"/>
           </w:tcPr>
           <w:p>
             <w:pPr>
@@ -2890,25 +3721,25 @@
       <w:tr>
         <w:tc>
           <w:tcPr>
-            <w:tcW w:w="3397" w:type="dxa"/>
-          </w:tcPr>
-          <w:p/>
-        </w:tc>
-        <w:tc>
-          <w:tcPr>
-            <w:tcW w:w="1560" w:type="dxa"/>
-          </w:tcPr>
-          <w:p/>
-        </w:tc>
-        <w:tc>
-          <w:tcPr>
-            <w:tcW w:w="1984" w:type="dxa"/>
-          </w:tcPr>
-          <w:p/>
-        </w:tc>
-        <w:tc>
-          <w:tcPr>
-            <w:tcW w:w="2121" w:type="dxa"/>
+            <w:tcW w:w="3311" w:type="dxa"/>
+          </w:tcPr>
+          <w:p/>
+        </w:tc>
+        <w:tc>
+          <w:tcPr>
+            <w:tcW w:w="1552" w:type="dxa"/>
+          </w:tcPr>
+          <w:p/>
+        </w:tc>
+        <w:tc>
+          <w:tcPr>
+            <w:tcW w:w="2122" w:type="dxa"/>
+          </w:tcPr>
+          <w:p/>
+        </w:tc>
+        <w:tc>
+          <w:tcPr>
+            <w:tcW w:w="2077" w:type="dxa"/>
           </w:tcPr>
           <w:p/>
         </w:tc>
@@ -2943,7 +3774,7 @@
       <w:tr>
         <w:tc>
           <w:tcPr>
-            <w:tcW w:w="3397" w:type="dxa"/>
+            <w:tcW w:w="3311" w:type="dxa"/>
           </w:tcPr>
           <w:p>
             <w:pPr>
@@ -2962,7 +3793,7 @@
         </w:tc>
         <w:tc>
           <w:tcPr>
-            <w:tcW w:w="1560" w:type="dxa"/>
+            <w:tcW w:w="1552" w:type="dxa"/>
           </w:tcPr>
           <w:p>
             <w:pPr>
@@ -2981,7 +3812,7 @@
         </w:tc>
         <w:tc>
           <w:tcPr>
-            <w:tcW w:w="1984" w:type="dxa"/>
+            <w:tcW w:w="2122" w:type="dxa"/>
           </w:tcPr>
           <w:p>
             <w:pPr>
@@ -3000,7 +3831,7 @@
         </w:tc>
         <w:tc>
           <w:tcPr>
-            <w:tcW w:w="2121" w:type="dxa"/>
+            <w:tcW w:w="2077" w:type="dxa"/>
           </w:tcPr>
           <w:p>
             <w:pPr>
@@ -3023,25 +3854,25 @@
       <w:tr>
         <w:tc>
           <w:tcPr>
-            <w:tcW w:w="3397" w:type="dxa"/>
-          </w:tcPr>
-          <w:p/>
-        </w:tc>
-        <w:tc>
-          <w:tcPr>
-            <w:tcW w:w="1560" w:type="dxa"/>
-          </w:tcPr>
-          <w:p/>
-        </w:tc>
-        <w:tc>
-          <w:tcPr>
-            <w:tcW w:w="1984" w:type="dxa"/>
-          </w:tcPr>
-          <w:p/>
-        </w:tc>
-        <w:tc>
-          <w:tcPr>
-            <w:tcW w:w="2121" w:type="dxa"/>
+            <w:tcW w:w="3311" w:type="dxa"/>
+          </w:tcPr>
+          <w:p/>
+        </w:tc>
+        <w:tc>
+          <w:tcPr>
+            <w:tcW w:w="1552" w:type="dxa"/>
+          </w:tcPr>
+          <w:p/>
+        </w:tc>
+        <w:tc>
+          <w:tcPr>
+            <w:tcW w:w="2122" w:type="dxa"/>
+          </w:tcPr>
+          <w:p/>
+        </w:tc>
+        <w:tc>
+          <w:tcPr>
+            <w:tcW w:w="2077" w:type="dxa"/>
           </w:tcPr>
           <w:p/>
         </w:tc>
@@ -3076,7 +3907,7 @@
       <w:tr>
         <w:tc>
           <w:tcPr>
-            <w:tcW w:w="3397" w:type="dxa"/>
+            <w:tcW w:w="3311" w:type="dxa"/>
           </w:tcPr>
           <w:p>
             <w:pPr>
@@ -3095,7 +3926,7 @@
         </w:tc>
         <w:tc>
           <w:tcPr>
-            <w:tcW w:w="1560" w:type="dxa"/>
+            <w:tcW w:w="1552" w:type="dxa"/>
           </w:tcPr>
           <w:p>
             <w:pPr>
@@ -3114,7 +3945,7 @@
         </w:tc>
         <w:tc>
           <w:tcPr>
-            <w:tcW w:w="1984" w:type="dxa"/>
+            <w:tcW w:w="2122" w:type="dxa"/>
           </w:tcPr>
           <w:p>
             <w:pPr>
@@ -3133,7 +3964,7 @@
         </w:tc>
         <w:tc>
           <w:tcPr>
-            <w:tcW w:w="2121" w:type="dxa"/>
+            <w:tcW w:w="2077" w:type="dxa"/>
           </w:tcPr>
           <w:p>
             <w:pPr>
@@ -3156,25 +3987,25 @@
       <w:tr>
         <w:tc>
           <w:tcPr>
-            <w:tcW w:w="3397" w:type="dxa"/>
-          </w:tcPr>
-          <w:p/>
-        </w:tc>
-        <w:tc>
-          <w:tcPr>
-            <w:tcW w:w="1560" w:type="dxa"/>
-          </w:tcPr>
-          <w:p/>
-        </w:tc>
-        <w:tc>
-          <w:tcPr>
-            <w:tcW w:w="1984" w:type="dxa"/>
-          </w:tcPr>
-          <w:p/>
-        </w:tc>
-        <w:tc>
-          <w:tcPr>
-            <w:tcW w:w="2121" w:type="dxa"/>
+            <w:tcW w:w="3311" w:type="dxa"/>
+          </w:tcPr>
+          <w:p/>
+        </w:tc>
+        <w:tc>
+          <w:tcPr>
+            <w:tcW w:w="1552" w:type="dxa"/>
+          </w:tcPr>
+          <w:p/>
+        </w:tc>
+        <w:tc>
+          <w:tcPr>
+            <w:tcW w:w="2122" w:type="dxa"/>
+          </w:tcPr>
+          <w:p/>
+        </w:tc>
+        <w:tc>
+          <w:tcPr>
+            <w:tcW w:w="2077" w:type="dxa"/>
           </w:tcPr>
           <w:p/>
         </w:tc>
@@ -3209,7 +4040,7 @@
       <w:tr>
         <w:tc>
           <w:tcPr>
-            <w:tcW w:w="3397" w:type="dxa"/>
+            <w:tcW w:w="3311" w:type="dxa"/>
           </w:tcPr>
           <w:p>
             <w:pPr>
@@ -3228,7 +4059,7 @@
         </w:tc>
         <w:tc>
           <w:tcPr>
-            <w:tcW w:w="1560" w:type="dxa"/>
+            <w:tcW w:w="1552" w:type="dxa"/>
           </w:tcPr>
           <w:p>
             <w:pPr>
@@ -3247,7 +4078,7 @@
         </w:tc>
         <w:tc>
           <w:tcPr>
-            <w:tcW w:w="1984" w:type="dxa"/>
+            <w:tcW w:w="2122" w:type="dxa"/>
           </w:tcPr>
           <w:p>
             <w:pPr>
@@ -3266,7 +4097,7 @@
         </w:tc>
         <w:tc>
           <w:tcPr>
-            <w:tcW w:w="2121" w:type="dxa"/>
+            <w:tcW w:w="2077" w:type="dxa"/>
           </w:tcPr>
           <w:p>
             <w:pPr>
@@ -3289,25 +4120,25 @@
       <w:tr>
         <w:tc>
           <w:tcPr>
-            <w:tcW w:w="3397" w:type="dxa"/>
-          </w:tcPr>
-          <w:p/>
-        </w:tc>
-        <w:tc>
-          <w:tcPr>
-            <w:tcW w:w="1560" w:type="dxa"/>
-          </w:tcPr>
-          <w:p/>
-        </w:tc>
-        <w:tc>
-          <w:tcPr>
-            <w:tcW w:w="1984" w:type="dxa"/>
-          </w:tcPr>
-          <w:p/>
-        </w:tc>
-        <w:tc>
-          <w:tcPr>
-            <w:tcW w:w="2121" w:type="dxa"/>
+            <w:tcW w:w="3311" w:type="dxa"/>
+          </w:tcPr>
+          <w:p/>
+        </w:tc>
+        <w:tc>
+          <w:tcPr>
+            <w:tcW w:w="1552" w:type="dxa"/>
+          </w:tcPr>
+          <w:p/>
+        </w:tc>
+        <w:tc>
+          <w:tcPr>
+            <w:tcW w:w="2122" w:type="dxa"/>
+          </w:tcPr>
+          <w:p/>
+        </w:tc>
+        <w:tc>
+          <w:tcPr>
+            <w:tcW w:w="2077" w:type="dxa"/>
           </w:tcPr>
           <w:p/>
         </w:tc>
@@ -3342,7 +4173,7 @@
       <w:tr>
         <w:tc>
           <w:tcPr>
-            <w:tcW w:w="3397" w:type="dxa"/>
+            <w:tcW w:w="3311" w:type="dxa"/>
           </w:tcPr>
           <w:p>
             <w:pPr>
@@ -3361,7 +4192,7 @@
         </w:tc>
         <w:tc>
           <w:tcPr>
-            <w:tcW w:w="1560" w:type="dxa"/>
+            <w:tcW w:w="1552" w:type="dxa"/>
           </w:tcPr>
           <w:p>
             <w:pPr>
@@ -3380,7 +4211,7 @@
         </w:tc>
         <w:tc>
           <w:tcPr>
-            <w:tcW w:w="1984" w:type="dxa"/>
+            <w:tcW w:w="2122" w:type="dxa"/>
           </w:tcPr>
           <w:p>
             <w:pPr>
@@ -3399,7 +4230,7 @@
         </w:tc>
         <w:tc>
           <w:tcPr>
-            <w:tcW w:w="2121" w:type="dxa"/>
+            <w:tcW w:w="2077" w:type="dxa"/>
           </w:tcPr>
           <w:p>
             <w:pPr>
@@ -3422,25 +4253,25 @@
       <w:tr>
         <w:tc>
           <w:tcPr>
-            <w:tcW w:w="3397" w:type="dxa"/>
-          </w:tcPr>
-          <w:p/>
-        </w:tc>
-        <w:tc>
-          <w:tcPr>
-            <w:tcW w:w="1560" w:type="dxa"/>
-          </w:tcPr>
-          <w:p/>
-        </w:tc>
-        <w:tc>
-          <w:tcPr>
-            <w:tcW w:w="1984" w:type="dxa"/>
-          </w:tcPr>
-          <w:p/>
-        </w:tc>
-        <w:tc>
-          <w:tcPr>
-            <w:tcW w:w="2121" w:type="dxa"/>
+            <w:tcW w:w="3311" w:type="dxa"/>
+          </w:tcPr>
+          <w:p/>
+        </w:tc>
+        <w:tc>
+          <w:tcPr>
+            <w:tcW w:w="1552" w:type="dxa"/>
+          </w:tcPr>
+          <w:p/>
+        </w:tc>
+        <w:tc>
+          <w:tcPr>
+            <w:tcW w:w="2122" w:type="dxa"/>
+          </w:tcPr>
+          <w:p/>
+        </w:tc>
+        <w:tc>
+          <w:tcPr>
+            <w:tcW w:w="2077" w:type="dxa"/>
           </w:tcPr>
           <w:p/>
         </w:tc>
@@ -3475,7 +4306,7 @@
       <w:tr>
         <w:tc>
           <w:tcPr>
-            <w:tcW w:w="3397" w:type="dxa"/>
+            <w:tcW w:w="3311" w:type="dxa"/>
           </w:tcPr>
           <w:p>
             <w:pPr>
@@ -3494,7 +4325,7 @@
         </w:tc>
         <w:tc>
           <w:tcPr>
-            <w:tcW w:w="1560" w:type="dxa"/>
+            <w:tcW w:w="1552" w:type="dxa"/>
           </w:tcPr>
           <w:p>
             <w:pPr>
@@ -3513,7 +4344,7 @@
         </w:tc>
         <w:tc>
           <w:tcPr>
-            <w:tcW w:w="1984" w:type="dxa"/>
+            <w:tcW w:w="2122" w:type="dxa"/>
           </w:tcPr>
           <w:p>
             <w:pPr>
@@ -3532,7 +4363,7 @@
         </w:tc>
         <w:tc>
           <w:tcPr>
-            <w:tcW w:w="2121" w:type="dxa"/>
+            <w:tcW w:w="2077" w:type="dxa"/>
           </w:tcPr>
           <w:p>
             <w:pPr>
@@ -3555,25 +4386,25 @@
       <w:tr>
         <w:tc>
           <w:tcPr>
-            <w:tcW w:w="3397" w:type="dxa"/>
-          </w:tcPr>
-          <w:p/>
-        </w:tc>
-        <w:tc>
-          <w:tcPr>
-            <w:tcW w:w="1560" w:type="dxa"/>
-          </w:tcPr>
-          <w:p/>
-        </w:tc>
-        <w:tc>
-          <w:tcPr>
-            <w:tcW w:w="1984" w:type="dxa"/>
-          </w:tcPr>
-          <w:p/>
-        </w:tc>
-        <w:tc>
-          <w:tcPr>
-            <w:tcW w:w="2121" w:type="dxa"/>
+            <w:tcW w:w="3311" w:type="dxa"/>
+          </w:tcPr>
+          <w:p/>
+        </w:tc>
+        <w:tc>
+          <w:tcPr>
+            <w:tcW w:w="1552" w:type="dxa"/>
+          </w:tcPr>
+          <w:p/>
+        </w:tc>
+        <w:tc>
+          <w:tcPr>
+            <w:tcW w:w="2122" w:type="dxa"/>
+          </w:tcPr>
+          <w:p/>
+        </w:tc>
+        <w:tc>
+          <w:tcPr>
+            <w:tcW w:w="2077" w:type="dxa"/>
           </w:tcPr>
           <w:p/>
         </w:tc>
@@ -3608,7 +4439,7 @@
       <w:tr>
         <w:tc>
           <w:tcPr>
-            <w:tcW w:w="3397" w:type="dxa"/>
+            <w:tcW w:w="3311" w:type="dxa"/>
           </w:tcPr>
           <w:p>
             <w:pPr>
@@ -3627,7 +4458,7 @@
         </w:tc>
         <w:tc>
           <w:tcPr>
-            <w:tcW w:w="1560" w:type="dxa"/>
+            <w:tcW w:w="1552" w:type="dxa"/>
           </w:tcPr>
           <w:p>
             <w:pPr>
@@ -3646,7 +4477,7 @@
         </w:tc>
         <w:tc>
           <w:tcPr>
-            <w:tcW w:w="1984" w:type="dxa"/>
+            <w:tcW w:w="2122" w:type="dxa"/>
           </w:tcPr>
           <w:p>
             <w:pPr>
@@ -3665,7 +4496,7 @@
         </w:tc>
         <w:tc>
           <w:tcPr>
-            <w:tcW w:w="2121" w:type="dxa"/>
+            <w:tcW w:w="2077" w:type="dxa"/>
           </w:tcPr>
           <w:p>
             <w:pPr>
@@ -3688,25 +4519,25 @@
       <w:tr>
         <w:tc>
           <w:tcPr>
-            <w:tcW w:w="3397" w:type="dxa"/>
-          </w:tcPr>
-          <w:p/>
-        </w:tc>
-        <w:tc>
-          <w:tcPr>
-            <w:tcW w:w="1560" w:type="dxa"/>
-          </w:tcPr>
-          <w:p/>
-        </w:tc>
-        <w:tc>
-          <w:tcPr>
-            <w:tcW w:w="1984" w:type="dxa"/>
-          </w:tcPr>
-          <w:p/>
-        </w:tc>
-        <w:tc>
-          <w:tcPr>
-            <w:tcW w:w="2121" w:type="dxa"/>
+            <w:tcW w:w="3311" w:type="dxa"/>
+          </w:tcPr>
+          <w:p/>
+        </w:tc>
+        <w:tc>
+          <w:tcPr>
+            <w:tcW w:w="1552" w:type="dxa"/>
+          </w:tcPr>
+          <w:p/>
+        </w:tc>
+        <w:tc>
+          <w:tcPr>
+            <w:tcW w:w="2122" w:type="dxa"/>
+          </w:tcPr>
+          <w:p/>
+        </w:tc>
+        <w:tc>
+          <w:tcPr>
+            <w:tcW w:w="2077" w:type="dxa"/>
           </w:tcPr>
           <w:p/>
         </w:tc>
@@ -3741,7 +4572,7 @@
       <w:tr>
         <w:tc>
           <w:tcPr>
-            <w:tcW w:w="3397" w:type="dxa"/>
+            <w:tcW w:w="3311" w:type="dxa"/>
           </w:tcPr>
           <w:p>
             <w:pPr>
@@ -3760,7 +4591,7 @@
         </w:tc>
         <w:tc>
           <w:tcPr>
-            <w:tcW w:w="1560" w:type="dxa"/>
+            <w:tcW w:w="1552" w:type="dxa"/>
           </w:tcPr>
           <w:p>
             <w:pPr>
@@ -3779,7 +4610,7 @@
         </w:tc>
         <w:tc>
           <w:tcPr>
-            <w:tcW w:w="1984" w:type="dxa"/>
+            <w:tcW w:w="2122" w:type="dxa"/>
           </w:tcPr>
           <w:p>
             <w:pPr>
@@ -3798,7 +4629,7 @@
         </w:tc>
         <w:tc>
           <w:tcPr>
-            <w:tcW w:w="2121" w:type="dxa"/>
+            <w:tcW w:w="2077" w:type="dxa"/>
           </w:tcPr>
           <w:p>
             <w:pPr>
@@ -3821,25 +4652,25 @@
       <w:tr>
         <w:tc>
           <w:tcPr>
-            <w:tcW w:w="3397" w:type="dxa"/>
-          </w:tcPr>
-          <w:p/>
-        </w:tc>
-        <w:tc>
-          <w:tcPr>
-            <w:tcW w:w="1560" w:type="dxa"/>
-          </w:tcPr>
-          <w:p/>
-        </w:tc>
-        <w:tc>
-          <w:tcPr>
-            <w:tcW w:w="1984" w:type="dxa"/>
-          </w:tcPr>
-          <w:p/>
-        </w:tc>
-        <w:tc>
-          <w:tcPr>
-            <w:tcW w:w="2121" w:type="dxa"/>
+            <w:tcW w:w="3311" w:type="dxa"/>
+          </w:tcPr>
+          <w:p/>
+        </w:tc>
+        <w:tc>
+          <w:tcPr>
+            <w:tcW w:w="1552" w:type="dxa"/>
+          </w:tcPr>
+          <w:p/>
+        </w:tc>
+        <w:tc>
+          <w:tcPr>
+            <w:tcW w:w="2122" w:type="dxa"/>
+          </w:tcPr>
+          <w:p/>
+        </w:tc>
+        <w:tc>
+          <w:tcPr>
+            <w:tcW w:w="2077" w:type="dxa"/>
           </w:tcPr>
           <w:p/>
         </w:tc>
@@ -3874,7 +4705,7 @@
       <w:tr>
         <w:tc>
           <w:tcPr>
-            <w:tcW w:w="3397" w:type="dxa"/>
+            <w:tcW w:w="3311" w:type="dxa"/>
           </w:tcPr>
           <w:p>
             <w:pPr>
@@ -3893,7 +4724,7 @@
         </w:tc>
         <w:tc>
           <w:tcPr>
-            <w:tcW w:w="1560" w:type="dxa"/>
+            <w:tcW w:w="1552" w:type="dxa"/>
           </w:tcPr>
           <w:p>
             <w:pPr>
@@ -3912,7 +4743,7 @@
         </w:tc>
         <w:tc>
           <w:tcPr>
-            <w:tcW w:w="1984" w:type="dxa"/>
+            <w:tcW w:w="2122" w:type="dxa"/>
           </w:tcPr>
           <w:p>
             <w:pPr>
@@ -3931,7 +4762,7 @@
         </w:tc>
         <w:tc>
           <w:tcPr>
-            <w:tcW w:w="2121" w:type="dxa"/>
+            <w:tcW w:w="2077" w:type="dxa"/>
           </w:tcPr>
           <w:p>
             <w:pPr>
@@ -3954,25 +4785,25 @@
       <w:tr>
         <w:tc>
           <w:tcPr>
-            <w:tcW w:w="3397" w:type="dxa"/>
-          </w:tcPr>
-          <w:p/>
-        </w:tc>
-        <w:tc>
-          <w:tcPr>
-            <w:tcW w:w="1560" w:type="dxa"/>
-          </w:tcPr>
-          <w:p/>
-        </w:tc>
-        <w:tc>
-          <w:tcPr>
-            <w:tcW w:w="1984" w:type="dxa"/>
-          </w:tcPr>
-          <w:p/>
-        </w:tc>
-        <w:tc>
-          <w:tcPr>
-            <w:tcW w:w="2121" w:type="dxa"/>
+            <w:tcW w:w="3311" w:type="dxa"/>
+          </w:tcPr>
+          <w:p/>
+        </w:tc>
+        <w:tc>
+          <w:tcPr>
+            <w:tcW w:w="1552" w:type="dxa"/>
+          </w:tcPr>
+          <w:p/>
+        </w:tc>
+        <w:tc>
+          <w:tcPr>
+            <w:tcW w:w="2122" w:type="dxa"/>
+          </w:tcPr>
+          <w:p/>
+        </w:tc>
+        <w:tc>
+          <w:tcPr>
+            <w:tcW w:w="2077" w:type="dxa"/>
           </w:tcPr>
           <w:p/>
         </w:tc>
@@ -4007,7 +4838,7 @@
       <w:tr>
         <w:tc>
           <w:tcPr>
-            <w:tcW w:w="3397" w:type="dxa"/>
+            <w:tcW w:w="3311" w:type="dxa"/>
           </w:tcPr>
           <w:p>
             <w:pPr>
@@ -4026,7 +4857,7 @@
         </w:tc>
         <w:tc>
           <w:tcPr>
-            <w:tcW w:w="1560" w:type="dxa"/>
+            <w:tcW w:w="1552" w:type="dxa"/>
           </w:tcPr>
           <w:p>
             <w:pPr>
@@ -4045,7 +4876,7 @@
         </w:tc>
         <w:tc>
           <w:tcPr>
-            <w:tcW w:w="1984" w:type="dxa"/>
+            <w:tcW w:w="2122" w:type="dxa"/>
           </w:tcPr>
           <w:p>
             <w:pPr>
@@ -4064,7 +4895,7 @@
         </w:tc>
         <w:tc>
           <w:tcPr>
-            <w:tcW w:w="2121" w:type="dxa"/>
+            <w:tcW w:w="2077" w:type="dxa"/>
           </w:tcPr>
           <w:p>
             <w:pPr>
@@ -4087,25 +4918,25 @@
       <w:tr>
         <w:tc>
           <w:tcPr>
-            <w:tcW w:w="3397" w:type="dxa"/>
-          </w:tcPr>
-          <w:p/>
-        </w:tc>
-        <w:tc>
-          <w:tcPr>
-            <w:tcW w:w="1560" w:type="dxa"/>
-          </w:tcPr>
-          <w:p/>
-        </w:tc>
-        <w:tc>
-          <w:tcPr>
-            <w:tcW w:w="1984" w:type="dxa"/>
-          </w:tcPr>
-          <w:p/>
-        </w:tc>
-        <w:tc>
-          <w:tcPr>
-            <w:tcW w:w="2121" w:type="dxa"/>
+            <w:tcW w:w="3311" w:type="dxa"/>
+          </w:tcPr>
+          <w:p/>
+        </w:tc>
+        <w:tc>
+          <w:tcPr>
+            <w:tcW w:w="1552" w:type="dxa"/>
+          </w:tcPr>
+          <w:p/>
+        </w:tc>
+        <w:tc>
+          <w:tcPr>
+            <w:tcW w:w="2122" w:type="dxa"/>
+          </w:tcPr>
+          <w:p/>
+        </w:tc>
+        <w:tc>
+          <w:tcPr>
+            <w:tcW w:w="2077" w:type="dxa"/>
           </w:tcPr>
           <w:p/>
         </w:tc>
@@ -4143,7 +4974,7 @@
       <w:tr>
         <w:tc>
           <w:tcPr>
-            <w:tcW w:w="3397" w:type="dxa"/>
+            <w:tcW w:w="3311" w:type="dxa"/>
           </w:tcPr>
           <w:p>
             <w:pPr>
@@ -4162,7 +4993,7 @@
         </w:tc>
         <w:tc>
           <w:tcPr>
-            <w:tcW w:w="1560" w:type="dxa"/>
+            <w:tcW w:w="1552" w:type="dxa"/>
           </w:tcPr>
           <w:p>
             <w:pPr>
@@ -4181,7 +5012,7 @@
         </w:tc>
         <w:tc>
           <w:tcPr>
-            <w:tcW w:w="1984" w:type="dxa"/>
+            <w:tcW w:w="2122" w:type="dxa"/>
           </w:tcPr>
           <w:p>
             <w:pPr>
@@ -4200,7 +5031,7 @@
         </w:tc>
         <w:tc>
           <w:tcPr>
-            <w:tcW w:w="2121" w:type="dxa"/>
+            <w:tcW w:w="2077" w:type="dxa"/>
           </w:tcPr>
           <w:p>
             <w:pPr>
@@ -4223,25 +5054,25 @@
       <w:tr>
         <w:tc>
           <w:tcPr>
-            <w:tcW w:w="3397" w:type="dxa"/>
-          </w:tcPr>
-          <w:p/>
-        </w:tc>
-        <w:tc>
-          <w:tcPr>
-            <w:tcW w:w="1560" w:type="dxa"/>
-          </w:tcPr>
-          <w:p/>
-        </w:tc>
-        <w:tc>
-          <w:tcPr>
-            <w:tcW w:w="1984" w:type="dxa"/>
-          </w:tcPr>
-          <w:p/>
-        </w:tc>
-        <w:tc>
-          <w:tcPr>
-            <w:tcW w:w="2121" w:type="dxa"/>
+            <w:tcW w:w="3311" w:type="dxa"/>
+          </w:tcPr>
+          <w:p/>
+        </w:tc>
+        <w:tc>
+          <w:tcPr>
+            <w:tcW w:w="1552" w:type="dxa"/>
+          </w:tcPr>
+          <w:p/>
+        </w:tc>
+        <w:tc>
+          <w:tcPr>
+            <w:tcW w:w="2122" w:type="dxa"/>
+          </w:tcPr>
+          <w:p/>
+        </w:tc>
+        <w:tc>
+          <w:tcPr>
+            <w:tcW w:w="2077" w:type="dxa"/>
           </w:tcPr>
           <w:p/>
         </w:tc>
@@ -4267,7 +5098,6 @@
               <w:rPr>
                 <w:b/>
               </w:rPr>
-              <w:lastRenderedPageBreak/>
               <w:t>WorklistConfig</w:t>
             </w:r>
             <w:proofErr w:type="spellEnd"/>
@@ -4277,7 +5107,7 @@
       <w:tr>
         <w:tc>
           <w:tcPr>
-            <w:tcW w:w="3397" w:type="dxa"/>
+            <w:tcW w:w="3311" w:type="dxa"/>
           </w:tcPr>
           <w:p>
             <w:pPr>
@@ -4296,7 +5126,7 @@
         </w:tc>
         <w:tc>
           <w:tcPr>
-            <w:tcW w:w="1560" w:type="dxa"/>
+            <w:tcW w:w="1552" w:type="dxa"/>
           </w:tcPr>
           <w:p>
             <w:pPr>
@@ -4315,7 +5145,7 @@
         </w:tc>
         <w:tc>
           <w:tcPr>
-            <w:tcW w:w="1984" w:type="dxa"/>
+            <w:tcW w:w="2122" w:type="dxa"/>
           </w:tcPr>
           <w:p>
             <w:pPr>
@@ -4334,7 +5164,7 @@
         </w:tc>
         <w:tc>
           <w:tcPr>
-            <w:tcW w:w="2121" w:type="dxa"/>
+            <w:tcW w:w="2077" w:type="dxa"/>
           </w:tcPr>
           <w:p>
             <w:pPr>
@@ -4357,25 +5187,25 @@
       <w:tr>
         <w:tc>
           <w:tcPr>
-            <w:tcW w:w="3397" w:type="dxa"/>
-          </w:tcPr>
-          <w:p/>
-        </w:tc>
-        <w:tc>
-          <w:tcPr>
-            <w:tcW w:w="1560" w:type="dxa"/>
-          </w:tcPr>
-          <w:p/>
-        </w:tc>
-        <w:tc>
-          <w:tcPr>
-            <w:tcW w:w="1984" w:type="dxa"/>
-          </w:tcPr>
-          <w:p/>
-        </w:tc>
-        <w:tc>
-          <w:tcPr>
-            <w:tcW w:w="2121" w:type="dxa"/>
+            <w:tcW w:w="3311" w:type="dxa"/>
+          </w:tcPr>
+          <w:p/>
+        </w:tc>
+        <w:tc>
+          <w:tcPr>
+            <w:tcW w:w="1552" w:type="dxa"/>
+          </w:tcPr>
+          <w:p/>
+        </w:tc>
+        <w:tc>
+          <w:tcPr>
+            <w:tcW w:w="2122" w:type="dxa"/>
+          </w:tcPr>
+          <w:p/>
+        </w:tc>
+        <w:tc>
+          <w:tcPr>
+            <w:tcW w:w="2077" w:type="dxa"/>
           </w:tcPr>
           <w:p/>
         </w:tc>
@@ -4405,7 +5235,7 @@
       <w:tr>
         <w:tc>
           <w:tcPr>
-            <w:tcW w:w="3397" w:type="dxa"/>
+            <w:tcW w:w="3311" w:type="dxa"/>
           </w:tcPr>
           <w:p>
             <w:pPr>
@@ -4424,7 +5254,7 @@
         </w:tc>
         <w:tc>
           <w:tcPr>
-            <w:tcW w:w="1560" w:type="dxa"/>
+            <w:tcW w:w="1552" w:type="dxa"/>
           </w:tcPr>
           <w:p>
             <w:pPr>
@@ -4443,7 +5273,7 @@
         </w:tc>
         <w:tc>
           <w:tcPr>
-            <w:tcW w:w="1984" w:type="dxa"/>
+            <w:tcW w:w="2122" w:type="dxa"/>
           </w:tcPr>
           <w:p>
             <w:pPr>
@@ -4462,7 +5292,7 @@
         </w:tc>
         <w:tc>
           <w:tcPr>
-            <w:tcW w:w="2121" w:type="dxa"/>
+            <w:tcW w:w="2077" w:type="dxa"/>
           </w:tcPr>
           <w:p>
             <w:pPr>
@@ -4485,25 +5315,25 @@
       <w:tr>
         <w:tc>
           <w:tcPr>
-            <w:tcW w:w="3397" w:type="dxa"/>
-          </w:tcPr>
-          <w:p/>
-        </w:tc>
-        <w:tc>
-          <w:tcPr>
-            <w:tcW w:w="1560" w:type="dxa"/>
-          </w:tcPr>
-          <w:p/>
-        </w:tc>
-        <w:tc>
-          <w:tcPr>
-            <w:tcW w:w="1984" w:type="dxa"/>
-          </w:tcPr>
-          <w:p/>
-        </w:tc>
-        <w:tc>
-          <w:tcPr>
-            <w:tcW w:w="2121" w:type="dxa"/>
+            <w:tcW w:w="3311" w:type="dxa"/>
+          </w:tcPr>
+          <w:p/>
+        </w:tc>
+        <w:tc>
+          <w:tcPr>
+            <w:tcW w:w="1552" w:type="dxa"/>
+          </w:tcPr>
+          <w:p/>
+        </w:tc>
+        <w:tc>
+          <w:tcPr>
+            <w:tcW w:w="2122" w:type="dxa"/>
+          </w:tcPr>
+          <w:p/>
+        </w:tc>
+        <w:tc>
+          <w:tcPr>
+            <w:tcW w:w="2077" w:type="dxa"/>
           </w:tcPr>
           <w:p/>
         </w:tc>
@@ -5216,6 +6046,7 @@
         <w:pStyle w:val="Kop2"/>
       </w:pPr>
       <w:r>
+        <w:lastRenderedPageBreak/>
         <w:t>Log</w:t>
       </w:r>
     </w:p>
@@ -5983,7 +6814,6 @@
               <w:rPr>
                 <w:b/>
               </w:rPr>
-              <w:lastRenderedPageBreak/>
               <w:t>Info</w:t>
             </w:r>
           </w:p>
@@ -7026,6 +7856,7 @@
               <w:rPr>
                 <w:b/>
               </w:rPr>
+              <w:lastRenderedPageBreak/>
               <w:t>PatientStage</w:t>
             </w:r>
             <w:proofErr w:type="spellEnd"/>
@@ -7867,7 +8698,6 @@
               <w:rPr>
                 <w:b/>
               </w:rPr>
-              <w:lastRenderedPageBreak/>
               <w:t>Info</w:t>
             </w:r>
           </w:p>
@@ -8111,7 +8941,7 @@
 </file>
 
 <file path=word/numbering.xml><?xml version="1.0" encoding="utf-8"?>
-<w:numbering xmlns:wpc="http://schemas.microsoft.com/office/word/2010/wordprocessingCanvas" xmlns:cx="http://schemas.microsoft.com/office/drawing/2014/chartex" xmlns:cx1="http://schemas.microsoft.com/office/drawing/2015/9/8/chartex" xmlns:mc="http://schemas.openxmlformats.org/markup-compatibility/2006" xmlns:o="urn:schemas-microsoft-com:office:office" xmlns:r="http://schemas.openxmlformats.org/officeDocument/2006/relationships" xmlns:m="http://schemas.openxmlformats.org/officeDocument/2006/math" xmlns:v="urn:schemas-microsoft-com:vml" xmlns:wp14="http://schemas.microsoft.com/office/word/2010/wordprocessingDrawing" xmlns:wp="http://schemas.openxmlformats.org/drawingml/2006/wordprocessingDrawing" xmlns:w10="urn:schemas-microsoft-com:office:word" xmlns:w="http://schemas.openxmlformats.org/wordprocessingml/2006/main" xmlns:w14="http://schemas.microsoft.com/office/word/2010/wordml" xmlns:w15="http://schemas.microsoft.com/office/word/2012/wordml" xmlns:w16se="http://schemas.microsoft.com/office/word/2015/wordml/symex" xmlns:wpg="http://schemas.microsoft.com/office/word/2010/wordprocessingGroup" xmlns:wpi="http://schemas.microsoft.com/office/word/2010/wordprocessingInk" xmlns:wne="http://schemas.microsoft.com/office/word/2006/wordml" xmlns:wps="http://schemas.microsoft.com/office/word/2010/wordprocessingShape" mc:Ignorable="w14 w15 w16se wp14">
+<w:numbering xmlns:wpc="http://schemas.microsoft.com/office/word/2010/wordprocessingCanvas" xmlns:mc="http://schemas.openxmlformats.org/markup-compatibility/2006" xmlns:o="urn:schemas-microsoft-com:office:office" xmlns:r="http://schemas.openxmlformats.org/officeDocument/2006/relationships" xmlns:m="http://schemas.openxmlformats.org/officeDocument/2006/math" xmlns:v="urn:schemas-microsoft-com:vml" xmlns:wp14="http://schemas.microsoft.com/office/word/2010/wordprocessingDrawing" xmlns:wp="http://schemas.openxmlformats.org/drawingml/2006/wordprocessingDrawing" xmlns:w10="urn:schemas-microsoft-com:office:word" xmlns:w="http://schemas.openxmlformats.org/wordprocessingml/2006/main" xmlns:w14="http://schemas.microsoft.com/office/word/2010/wordml" xmlns:w15="http://schemas.microsoft.com/office/word/2012/wordml" xmlns:wpg="http://schemas.microsoft.com/office/word/2010/wordprocessingGroup" xmlns:wpi="http://schemas.microsoft.com/office/word/2010/wordprocessingInk" xmlns:wne="http://schemas.microsoft.com/office/word/2006/wordml" xmlns:wps="http://schemas.microsoft.com/office/word/2010/wordprocessingShape" mc:Ignorable="w14 w15 wp14">
   <w:abstractNum w:abstractNumId="0" w15:restartNumberingAfterBreak="0">
     <w:nsid w:val="0A620330"/>
     <w:multiLevelType w:val="hybridMultilevel"/>
@@ -8461,7 +9291,7 @@
 </file>
 
 <file path=word/styles.xml><?xml version="1.0" encoding="utf-8"?>
-<w:styles xmlns:mc="http://schemas.openxmlformats.org/markup-compatibility/2006" xmlns:r="http://schemas.openxmlformats.org/officeDocument/2006/relationships" xmlns:w="http://schemas.openxmlformats.org/wordprocessingml/2006/main" xmlns:w14="http://schemas.microsoft.com/office/word/2010/wordml" xmlns:w15="http://schemas.microsoft.com/office/word/2012/wordml" xmlns:w16se="http://schemas.microsoft.com/office/word/2015/wordml/symex" mc:Ignorable="w14 w15 w16se">
+<w:styles xmlns:mc="http://schemas.openxmlformats.org/markup-compatibility/2006" xmlns:r="http://schemas.openxmlformats.org/officeDocument/2006/relationships" xmlns:w="http://schemas.openxmlformats.org/wordprocessingml/2006/main" xmlns:w14="http://schemas.microsoft.com/office/word/2010/wordml" xmlns:w15="http://schemas.microsoft.com/office/word/2012/wordml" mc:Ignorable="w14 w15">
   <w:docDefaults>
     <w:rPrDefault>
       <w:rPr>

</xml_diff>

<commit_message>
some more mapped controls
</commit_message>
<xml_diff>
--- a/CodedUITest.docx
+++ b/CodedUITest.docx
@@ -2362,9 +2362,28 @@
       <w:pPr>
         <w:pStyle w:val="Kop2"/>
       </w:pPr>
+      <w:proofErr w:type="spellStart"/>
       <w:r>
         <w:lastRenderedPageBreak/>
         <w:t>Config</w:t>
+      </w:r>
+      <w:proofErr w:type="spellEnd"/>
+      <w:r>
+        <w:t xml:space="preserve"> </w:t>
+      </w:r>
+      <w:r>
+        <w:sym w:font="Wingdings" w:char="F0E0"/>
+      </w:r>
+      <w:r>
+        <w:t xml:space="preserve"> </w:t>
+      </w:r>
+      <w:proofErr w:type="spellStart"/>
+      <w:r>
+        <w:t>needs</w:t>
+      </w:r>
+      <w:proofErr w:type="spellEnd"/>
+      <w:r>
+        <w:t xml:space="preserve"> input data</w:t>
       </w:r>
     </w:p>
     <w:tbl>
@@ -3499,6 +3518,12 @@
               <w:t>ExamConfig</w:t>
             </w:r>
             <w:proofErr w:type="spellEnd"/>
+            <w:r>
+              <w:rPr>
+                <w:b/>
+              </w:rPr>
+              <w:t xml:space="preserve"> *</w:t>
+            </w:r>
           </w:p>
         </w:tc>
       </w:tr>
@@ -3587,10 +3612,7 @@
           <w:tcPr>
             <w:tcW w:w="3311" w:type="dxa"/>
           </w:tcPr>
-          <w:p>
-            <w:bookmarkStart w:id="0" w:name="_GoBack"/>
-            <w:bookmarkEnd w:id="0"/>
-          </w:p>
+          <w:p/>
         </w:tc>
         <w:tc>
           <w:tcPr>
@@ -3635,6 +3657,12 @@
               <w:t>ExamOverviewConfig</w:t>
             </w:r>
             <w:proofErr w:type="spellEnd"/>
+            <w:r>
+              <w:rPr>
+                <w:b/>
+              </w:rPr>
+              <w:t xml:space="preserve"> *</w:t>
+            </w:r>
           </w:p>
         </w:tc>
       </w:tr>
@@ -3768,6 +3796,12 @@
               <w:t>FormConfig</w:t>
             </w:r>
             <w:proofErr w:type="spellEnd"/>
+            <w:r>
+              <w:rPr>
+                <w:b/>
+              </w:rPr>
+              <w:t xml:space="preserve"> *</w:t>
+            </w:r>
           </w:p>
         </w:tc>
       </w:tr>
@@ -3989,25 +4023,85 @@
           <w:tcPr>
             <w:tcW w:w="3311" w:type="dxa"/>
           </w:tcPr>
-          <w:p/>
+          <w:p>
+            <w:r>
+              <w:t>“Nieuwe lijst”-knop</w:t>
+            </w:r>
+          </w:p>
         </w:tc>
         <w:tc>
           <w:tcPr>
             <w:tcW w:w="1552" w:type="dxa"/>
           </w:tcPr>
-          <w:p/>
+          <w:p>
+            <w:r>
+              <w:t>Knop</w:t>
+            </w:r>
+          </w:p>
         </w:tc>
         <w:tc>
           <w:tcPr>
             <w:tcW w:w="2122" w:type="dxa"/>
           </w:tcPr>
-          <w:p/>
+          <w:p>
+            <w:r>
+              <w:t>&lt;geen&gt;</w:t>
+            </w:r>
+          </w:p>
         </w:tc>
         <w:tc>
           <w:tcPr>
             <w:tcW w:w="2077" w:type="dxa"/>
           </w:tcPr>
-          <w:p/>
+          <w:p>
+            <w:r>
+              <w:t>Button</w:t>
+            </w:r>
+          </w:p>
+        </w:tc>
+      </w:tr>
+      <w:tr>
+        <w:tc>
+          <w:tcPr>
+            <w:tcW w:w="3311" w:type="dxa"/>
+          </w:tcPr>
+          <w:p>
+            <w:r>
+              <w:t>Lijst kiezen uit list (knoppen)</w:t>
+            </w:r>
+          </w:p>
+        </w:tc>
+        <w:tc>
+          <w:tcPr>
+            <w:tcW w:w="1552" w:type="dxa"/>
+          </w:tcPr>
+          <w:p>
+            <w:r>
+              <w:t>Knoppen</w:t>
+            </w:r>
+          </w:p>
+        </w:tc>
+        <w:tc>
+          <w:tcPr>
+            <w:tcW w:w="2122" w:type="dxa"/>
+          </w:tcPr>
+          <w:p>
+            <w:r>
+              <w:t>&lt;geen&gt;</w:t>
+            </w:r>
+          </w:p>
+        </w:tc>
+        <w:tc>
+          <w:tcPr>
+            <w:tcW w:w="2077" w:type="dxa"/>
+          </w:tcPr>
+          <w:p>
+            <w:proofErr w:type="spellStart"/>
+            <w:r>
+              <w:t>ListItem</w:t>
+            </w:r>
+            <w:proofErr w:type="spellEnd"/>
+          </w:p>
         </w:tc>
       </w:tr>
       <w:tr>
@@ -4122,25 +4216,780 @@
           <w:tcPr>
             <w:tcW w:w="3311" w:type="dxa"/>
           </w:tcPr>
-          <w:p/>
+          <w:p>
+            <w:r>
+              <w:t>Definitie-knop</w:t>
+            </w:r>
+          </w:p>
         </w:tc>
         <w:tc>
           <w:tcPr>
             <w:tcW w:w="1552" w:type="dxa"/>
           </w:tcPr>
-          <w:p/>
+          <w:p>
+            <w:r>
+              <w:t>Knop</w:t>
+            </w:r>
+          </w:p>
         </w:tc>
         <w:tc>
           <w:tcPr>
             <w:tcW w:w="2122" w:type="dxa"/>
           </w:tcPr>
-          <w:p/>
+          <w:p>
+            <w:r>
+              <w:t>&lt;geen&gt;</w:t>
+            </w:r>
+          </w:p>
         </w:tc>
         <w:tc>
           <w:tcPr>
             <w:tcW w:w="2077" w:type="dxa"/>
           </w:tcPr>
-          <w:p/>
+          <w:p>
+            <w:proofErr w:type="spellStart"/>
+            <w:r>
+              <w:t>ListItem</w:t>
+            </w:r>
+            <w:proofErr w:type="spellEnd"/>
+          </w:p>
+        </w:tc>
+      </w:tr>
+      <w:tr>
+        <w:tc>
+          <w:tcPr>
+            <w:tcW w:w="3311" w:type="dxa"/>
+          </w:tcPr>
+          <w:p>
+            <w:r>
+              <w:t>Items-knop</w:t>
+            </w:r>
+          </w:p>
+        </w:tc>
+        <w:tc>
+          <w:tcPr>
+            <w:tcW w:w="1552" w:type="dxa"/>
+          </w:tcPr>
+          <w:p>
+            <w:r>
+              <w:t>Knop</w:t>
+            </w:r>
+          </w:p>
+        </w:tc>
+        <w:tc>
+          <w:tcPr>
+            <w:tcW w:w="2122" w:type="dxa"/>
+          </w:tcPr>
+          <w:p>
+            <w:r>
+              <w:t>&lt;geen&gt;</w:t>
+            </w:r>
+          </w:p>
+        </w:tc>
+        <w:tc>
+          <w:tcPr>
+            <w:tcW w:w="2077" w:type="dxa"/>
+          </w:tcPr>
+          <w:p>
+            <w:proofErr w:type="spellStart"/>
+            <w:r>
+              <w:t>ListItem</w:t>
+            </w:r>
+            <w:proofErr w:type="spellEnd"/>
+          </w:p>
+        </w:tc>
+      </w:tr>
+      <w:tr>
+        <w:tc>
+          <w:tcPr>
+            <w:tcW w:w="3311" w:type="dxa"/>
+          </w:tcPr>
+          <w:p>
+            <w:proofErr w:type="spellStart"/>
+            <w:r>
+              <w:lastRenderedPageBreak/>
+              <w:t>Zoekvak</w:t>
+            </w:r>
+            <w:proofErr w:type="spellEnd"/>
+            <w:r>
+              <w:t xml:space="preserve"> voor items</w:t>
+            </w:r>
+          </w:p>
+        </w:tc>
+        <w:tc>
+          <w:tcPr>
+            <w:tcW w:w="1552" w:type="dxa"/>
+          </w:tcPr>
+          <w:p>
+            <w:proofErr w:type="spellStart"/>
+            <w:r>
+              <w:t>Zoekvak</w:t>
+            </w:r>
+            <w:proofErr w:type="spellEnd"/>
+          </w:p>
+        </w:tc>
+        <w:tc>
+          <w:tcPr>
+            <w:tcW w:w="2122" w:type="dxa"/>
+          </w:tcPr>
+          <w:p>
+            <w:proofErr w:type="spellStart"/>
+            <w:r>
+              <w:t>SearchTextBox</w:t>
+            </w:r>
+            <w:proofErr w:type="spellEnd"/>
+          </w:p>
+        </w:tc>
+        <w:tc>
+          <w:tcPr>
+            <w:tcW w:w="2077" w:type="dxa"/>
+          </w:tcPr>
+          <w:p>
+            <w:proofErr w:type="spellStart"/>
+            <w:r>
+              <w:t>Edit</w:t>
+            </w:r>
+            <w:proofErr w:type="spellEnd"/>
+          </w:p>
+        </w:tc>
+      </w:tr>
+      <w:tr>
+        <w:tc>
+          <w:tcPr>
+            <w:tcW w:w="3311" w:type="dxa"/>
+          </w:tcPr>
+          <w:p>
+            <w:r>
+              <w:t>Item select knoppen</w:t>
+            </w:r>
+          </w:p>
+        </w:tc>
+        <w:tc>
+          <w:tcPr>
+            <w:tcW w:w="1552" w:type="dxa"/>
+          </w:tcPr>
+          <w:p>
+            <w:r>
+              <w:t>Knoppen</w:t>
+            </w:r>
+          </w:p>
+        </w:tc>
+        <w:tc>
+          <w:tcPr>
+            <w:tcW w:w="2122" w:type="dxa"/>
+          </w:tcPr>
+          <w:p>
+            <w:r>
+              <w:t>&lt;geen&gt;</w:t>
+            </w:r>
+          </w:p>
+        </w:tc>
+        <w:tc>
+          <w:tcPr>
+            <w:tcW w:w="2077" w:type="dxa"/>
+          </w:tcPr>
+          <w:p>
+            <w:proofErr w:type="spellStart"/>
+            <w:r>
+              <w:t>ListItem</w:t>
+            </w:r>
+            <w:proofErr w:type="spellEnd"/>
+          </w:p>
+        </w:tc>
+      </w:tr>
+      <w:tr>
+        <w:tc>
+          <w:tcPr>
+            <w:tcW w:w="3311" w:type="dxa"/>
+          </w:tcPr>
+          <w:p>
+            <w:r>
+              <w:t>Item toevoegen knop</w:t>
+            </w:r>
+          </w:p>
+        </w:tc>
+        <w:tc>
+          <w:tcPr>
+            <w:tcW w:w="1552" w:type="dxa"/>
+          </w:tcPr>
+          <w:p>
+            <w:r>
+              <w:t>Knop</w:t>
+            </w:r>
+          </w:p>
+        </w:tc>
+        <w:tc>
+          <w:tcPr>
+            <w:tcW w:w="2122" w:type="dxa"/>
+          </w:tcPr>
+          <w:p>
+            <w:proofErr w:type="spellStart"/>
+            <w:r>
+              <w:t>AddItemButton</w:t>
+            </w:r>
+            <w:proofErr w:type="spellEnd"/>
+          </w:p>
+        </w:tc>
+        <w:tc>
+          <w:tcPr>
+            <w:tcW w:w="2077" w:type="dxa"/>
+          </w:tcPr>
+          <w:p>
+            <w:r>
+              <w:t>Button</w:t>
+            </w:r>
+          </w:p>
+        </w:tc>
+      </w:tr>
+      <w:tr>
+        <w:tc>
+          <w:tcPr>
+            <w:tcW w:w="3311" w:type="dxa"/>
+          </w:tcPr>
+          <w:p>
+            <w:r>
+              <w:t>Definitie knop in Item toevoegen scherm *</w:t>
+            </w:r>
+          </w:p>
+        </w:tc>
+        <w:tc>
+          <w:tcPr>
+            <w:tcW w:w="1552" w:type="dxa"/>
+          </w:tcPr>
+          <w:p>
+            <w:r>
+              <w:t>Knop</w:t>
+            </w:r>
+          </w:p>
+        </w:tc>
+        <w:tc>
+          <w:tcPr>
+            <w:tcW w:w="2122" w:type="dxa"/>
+          </w:tcPr>
+          <w:p>
+            <w:r>
+              <w:t>&lt;geen&gt;</w:t>
+            </w:r>
+          </w:p>
+        </w:tc>
+        <w:tc>
+          <w:tcPr>
+            <w:tcW w:w="2077" w:type="dxa"/>
+          </w:tcPr>
+          <w:p>
+            <w:proofErr w:type="spellStart"/>
+            <w:r>
+              <w:t>ListItem</w:t>
+            </w:r>
+            <w:proofErr w:type="spellEnd"/>
+          </w:p>
+        </w:tc>
+      </w:tr>
+      <w:tr>
+        <w:tc>
+          <w:tcPr>
+            <w:tcW w:w="3311" w:type="dxa"/>
+          </w:tcPr>
+          <w:p>
+            <w:r>
+              <w:t xml:space="preserve">Code </w:t>
+            </w:r>
+            <w:proofErr w:type="spellStart"/>
+            <w:r>
+              <w:t>tekstvak</w:t>
+            </w:r>
+            <w:proofErr w:type="spellEnd"/>
+            <w:r>
+              <w:t xml:space="preserve"> in item toevoegen scherm</w:t>
+            </w:r>
+          </w:p>
+        </w:tc>
+        <w:tc>
+          <w:tcPr>
+            <w:tcW w:w="1552" w:type="dxa"/>
+          </w:tcPr>
+          <w:p>
+            <w:r>
+              <w:t xml:space="preserve">Aanpasbaar </w:t>
+            </w:r>
+            <w:proofErr w:type="spellStart"/>
+            <w:r>
+              <w:t>tekstvak</w:t>
+            </w:r>
+            <w:proofErr w:type="spellEnd"/>
+          </w:p>
+        </w:tc>
+        <w:tc>
+          <w:tcPr>
+            <w:tcW w:w="2122" w:type="dxa"/>
+          </w:tcPr>
+          <w:p>
+            <w:proofErr w:type="spellStart"/>
+            <w:r>
+              <w:t>CodeTextBox</w:t>
+            </w:r>
+            <w:proofErr w:type="spellEnd"/>
+          </w:p>
+        </w:tc>
+        <w:tc>
+          <w:tcPr>
+            <w:tcW w:w="2077" w:type="dxa"/>
+          </w:tcPr>
+          <w:p>
+            <w:proofErr w:type="spellStart"/>
+            <w:r>
+              <w:t>Edit</w:t>
+            </w:r>
+            <w:proofErr w:type="spellEnd"/>
+          </w:p>
+        </w:tc>
+      </w:tr>
+      <w:tr>
+        <w:tc>
+          <w:tcPr>
+            <w:tcW w:w="3311" w:type="dxa"/>
+          </w:tcPr>
+          <w:p>
+            <w:r>
+              <w:t xml:space="preserve">Titel </w:t>
+            </w:r>
+            <w:proofErr w:type="spellStart"/>
+            <w:r>
+              <w:t>tekstvak</w:t>
+            </w:r>
+            <w:proofErr w:type="spellEnd"/>
+            <w:r>
+              <w:t xml:space="preserve"> </w:t>
+            </w:r>
+            <w:r>
+              <w:t>in item toevoegen scherm</w:t>
+            </w:r>
+          </w:p>
+        </w:tc>
+        <w:tc>
+          <w:tcPr>
+            <w:tcW w:w="1552" w:type="dxa"/>
+          </w:tcPr>
+          <w:p>
+            <w:r>
+              <w:t xml:space="preserve">Aanpasbaar </w:t>
+            </w:r>
+            <w:proofErr w:type="spellStart"/>
+            <w:r>
+              <w:t>tekstvak</w:t>
+            </w:r>
+            <w:proofErr w:type="spellEnd"/>
+          </w:p>
+        </w:tc>
+        <w:tc>
+          <w:tcPr>
+            <w:tcW w:w="2122" w:type="dxa"/>
+          </w:tcPr>
+          <w:p>
+            <w:proofErr w:type="spellStart"/>
+            <w:r>
+              <w:t>TitleTextBox</w:t>
+            </w:r>
+            <w:proofErr w:type="spellEnd"/>
+          </w:p>
+        </w:tc>
+        <w:tc>
+          <w:tcPr>
+            <w:tcW w:w="2077" w:type="dxa"/>
+          </w:tcPr>
+          <w:p>
+            <w:proofErr w:type="spellStart"/>
+            <w:r>
+              <w:t>Edit</w:t>
+            </w:r>
+            <w:proofErr w:type="spellEnd"/>
+          </w:p>
+        </w:tc>
+      </w:tr>
+      <w:tr>
+        <w:tc>
+          <w:tcPr>
+            <w:tcW w:w="3311" w:type="dxa"/>
+          </w:tcPr>
+          <w:p>
+            <w:r>
+              <w:t xml:space="preserve">Omschrijving </w:t>
+            </w:r>
+            <w:proofErr w:type="spellStart"/>
+            <w:r>
+              <w:t>tekstvak</w:t>
+            </w:r>
+            <w:proofErr w:type="spellEnd"/>
+            <w:r>
+              <w:t xml:space="preserve"> </w:t>
+            </w:r>
+            <w:r>
+              <w:t>in item toevoegen scherm</w:t>
+            </w:r>
+          </w:p>
+        </w:tc>
+        <w:tc>
+          <w:tcPr>
+            <w:tcW w:w="1552" w:type="dxa"/>
+          </w:tcPr>
+          <w:p>
+            <w:r>
+              <w:t xml:space="preserve">Aanpasbaar </w:t>
+            </w:r>
+            <w:proofErr w:type="spellStart"/>
+            <w:r>
+              <w:t>tekstvak</w:t>
+            </w:r>
+            <w:proofErr w:type="spellEnd"/>
+          </w:p>
+        </w:tc>
+        <w:tc>
+          <w:tcPr>
+            <w:tcW w:w="2122" w:type="dxa"/>
+          </w:tcPr>
+          <w:p>
+            <w:proofErr w:type="spellStart"/>
+            <w:r>
+              <w:t>DescriptionTextBox</w:t>
+            </w:r>
+            <w:proofErr w:type="spellEnd"/>
+          </w:p>
+        </w:tc>
+        <w:tc>
+          <w:tcPr>
+            <w:tcW w:w="2077" w:type="dxa"/>
+          </w:tcPr>
+          <w:p>
+            <w:proofErr w:type="spellStart"/>
+            <w:r>
+              <w:t>Edit</w:t>
+            </w:r>
+            <w:proofErr w:type="spellEnd"/>
+          </w:p>
+          <w:p/>
+        </w:tc>
+      </w:tr>
+      <w:tr>
+        <w:tc>
+          <w:tcPr>
+            <w:tcW w:w="3311" w:type="dxa"/>
+          </w:tcPr>
+          <w:p>
+            <w:r>
+              <w:t xml:space="preserve">Volgorde </w:t>
+            </w:r>
+            <w:proofErr w:type="spellStart"/>
+            <w:r>
+              <w:t>tekstvak</w:t>
+            </w:r>
+            <w:proofErr w:type="spellEnd"/>
+            <w:r>
+              <w:t xml:space="preserve"> </w:t>
+            </w:r>
+            <w:r>
+              <w:t>in item toevoegen scherm</w:t>
+            </w:r>
+          </w:p>
+        </w:tc>
+        <w:tc>
+          <w:tcPr>
+            <w:tcW w:w="1552" w:type="dxa"/>
+          </w:tcPr>
+          <w:p>
+            <w:r>
+              <w:t xml:space="preserve">Aanpasbaar </w:t>
+            </w:r>
+            <w:proofErr w:type="spellStart"/>
+            <w:r>
+              <w:t>tekstvak</w:t>
+            </w:r>
+            <w:proofErr w:type="spellEnd"/>
+          </w:p>
+        </w:tc>
+        <w:tc>
+          <w:tcPr>
+            <w:tcW w:w="2122" w:type="dxa"/>
+          </w:tcPr>
+          <w:p>
+            <w:proofErr w:type="spellStart"/>
+            <w:r>
+              <w:t>OrderTextBox</w:t>
+            </w:r>
+            <w:proofErr w:type="spellEnd"/>
+          </w:p>
+        </w:tc>
+        <w:tc>
+          <w:tcPr>
+            <w:tcW w:w="2077" w:type="dxa"/>
+          </w:tcPr>
+          <w:p>
+            <w:proofErr w:type="spellStart"/>
+            <w:r>
+              <w:t>Edit</w:t>
+            </w:r>
+            <w:proofErr w:type="spellEnd"/>
+          </w:p>
+        </w:tc>
+      </w:tr>
+      <w:tr>
+        <w:tc>
+          <w:tcPr>
+            <w:tcW w:w="3311" w:type="dxa"/>
+          </w:tcPr>
+          <w:p>
+            <w:r>
+              <w:t xml:space="preserve">Is actief switch </w:t>
+            </w:r>
+            <w:r>
+              <w:t>in item toevoegen scherm</w:t>
+            </w:r>
+          </w:p>
+        </w:tc>
+        <w:tc>
+          <w:tcPr>
+            <w:tcW w:w="1552" w:type="dxa"/>
+          </w:tcPr>
+          <w:p>
+            <w:r>
+              <w:t>Switch</w:t>
+            </w:r>
+          </w:p>
+        </w:tc>
+        <w:tc>
+          <w:tcPr>
+            <w:tcW w:w="2122" w:type="dxa"/>
+          </w:tcPr>
+          <w:p>
+            <w:proofErr w:type="spellStart"/>
+            <w:r>
+              <w:t>IsActiveToggleSwitch</w:t>
+            </w:r>
+            <w:proofErr w:type="spellEnd"/>
+          </w:p>
+        </w:tc>
+        <w:tc>
+          <w:tcPr>
+            <w:tcW w:w="2077" w:type="dxa"/>
+          </w:tcPr>
+          <w:p>
+            <w:proofErr w:type="spellStart"/>
+            <w:r>
+              <w:t>ToggleSwitch</w:t>
+            </w:r>
+            <w:proofErr w:type="spellEnd"/>
+          </w:p>
+        </w:tc>
+      </w:tr>
+      <w:tr>
+        <w:tc>
+          <w:tcPr>
+            <w:tcW w:w="3311" w:type="dxa"/>
+          </w:tcPr>
+          <w:p>
+            <w:r>
+              <w:t xml:space="preserve">Code voor lijst </w:t>
+            </w:r>
+            <w:proofErr w:type="spellStart"/>
+            <w:r>
+              <w:t>tekstvak</w:t>
+            </w:r>
+            <w:proofErr w:type="spellEnd"/>
+          </w:p>
+        </w:tc>
+        <w:tc>
+          <w:tcPr>
+            <w:tcW w:w="1552" w:type="dxa"/>
+          </w:tcPr>
+          <w:p>
+            <w:r>
+              <w:t xml:space="preserve">Aanpasbaar </w:t>
+            </w:r>
+            <w:proofErr w:type="spellStart"/>
+            <w:r>
+              <w:t>tekstvak</w:t>
+            </w:r>
+            <w:proofErr w:type="spellEnd"/>
+          </w:p>
+        </w:tc>
+        <w:tc>
+          <w:tcPr>
+            <w:tcW w:w="2122" w:type="dxa"/>
+          </w:tcPr>
+          <w:p>
+            <w:proofErr w:type="spellStart"/>
+            <w:r>
+              <w:t>CodeTextBox</w:t>
+            </w:r>
+            <w:proofErr w:type="spellEnd"/>
+          </w:p>
+        </w:tc>
+        <w:tc>
+          <w:tcPr>
+            <w:tcW w:w="2077" w:type="dxa"/>
+          </w:tcPr>
+          <w:p>
+            <w:proofErr w:type="spellStart"/>
+            <w:r>
+              <w:t>Edit</w:t>
+            </w:r>
+            <w:proofErr w:type="spellEnd"/>
+          </w:p>
+        </w:tc>
+      </w:tr>
+      <w:tr>
+        <w:tc>
+          <w:tcPr>
+            <w:tcW w:w="3311" w:type="dxa"/>
+          </w:tcPr>
+          <w:p>
+            <w:r>
+              <w:t xml:space="preserve">Titel voor lijst </w:t>
+            </w:r>
+            <w:proofErr w:type="spellStart"/>
+            <w:r>
+              <w:t>tekstvak</w:t>
+            </w:r>
+            <w:proofErr w:type="spellEnd"/>
+          </w:p>
+        </w:tc>
+        <w:tc>
+          <w:tcPr>
+            <w:tcW w:w="1552" w:type="dxa"/>
+          </w:tcPr>
+          <w:p>
+            <w:r>
+              <w:t xml:space="preserve">Aanpasbaar </w:t>
+            </w:r>
+            <w:proofErr w:type="spellStart"/>
+            <w:r>
+              <w:t>tekstvak</w:t>
+            </w:r>
+            <w:proofErr w:type="spellEnd"/>
+          </w:p>
+        </w:tc>
+        <w:tc>
+          <w:tcPr>
+            <w:tcW w:w="2122" w:type="dxa"/>
+          </w:tcPr>
+          <w:p>
+            <w:proofErr w:type="spellStart"/>
+            <w:r>
+              <w:t>TitleTextBox</w:t>
+            </w:r>
+            <w:proofErr w:type="spellEnd"/>
+          </w:p>
+        </w:tc>
+        <w:tc>
+          <w:tcPr>
+            <w:tcW w:w="2077" w:type="dxa"/>
+          </w:tcPr>
+          <w:p>
+            <w:proofErr w:type="spellStart"/>
+            <w:r>
+              <w:t>Edit</w:t>
+            </w:r>
+            <w:proofErr w:type="spellEnd"/>
+          </w:p>
+        </w:tc>
+      </w:tr>
+      <w:tr>
+        <w:tc>
+          <w:tcPr>
+            <w:tcW w:w="3311" w:type="dxa"/>
+          </w:tcPr>
+          <w:p>
+            <w:r>
+              <w:t xml:space="preserve">Omschrijving voor lijst </w:t>
+            </w:r>
+            <w:proofErr w:type="spellStart"/>
+            <w:r>
+              <w:t>tekstvak</w:t>
+            </w:r>
+            <w:proofErr w:type="spellEnd"/>
+          </w:p>
+        </w:tc>
+        <w:tc>
+          <w:tcPr>
+            <w:tcW w:w="1552" w:type="dxa"/>
+          </w:tcPr>
+          <w:p>
+            <w:r>
+              <w:t xml:space="preserve">Aanpasbaar </w:t>
+            </w:r>
+            <w:proofErr w:type="spellStart"/>
+            <w:r>
+              <w:t>tekstvak</w:t>
+            </w:r>
+            <w:proofErr w:type="spellEnd"/>
+          </w:p>
+        </w:tc>
+        <w:tc>
+          <w:tcPr>
+            <w:tcW w:w="2122" w:type="dxa"/>
+          </w:tcPr>
+          <w:p>
+            <w:proofErr w:type="spellStart"/>
+            <w:r>
+              <w:t>DescriptionTextBox</w:t>
+            </w:r>
+            <w:proofErr w:type="spellEnd"/>
+          </w:p>
+        </w:tc>
+        <w:tc>
+          <w:tcPr>
+            <w:tcW w:w="2077" w:type="dxa"/>
+          </w:tcPr>
+          <w:p>
+            <w:proofErr w:type="spellStart"/>
+            <w:r>
+              <w:t>Edit</w:t>
+            </w:r>
+            <w:proofErr w:type="spellEnd"/>
+          </w:p>
+        </w:tc>
+      </w:tr>
+      <w:tr>
+        <w:tc>
+          <w:tcPr>
+            <w:tcW w:w="3311" w:type="dxa"/>
+          </w:tcPr>
+          <w:p>
+            <w:r>
+              <w:t>Is een metakeuze switch</w:t>
+            </w:r>
+          </w:p>
+        </w:tc>
+        <w:tc>
+          <w:tcPr>
+            <w:tcW w:w="1552" w:type="dxa"/>
+          </w:tcPr>
+          <w:p>
+            <w:r>
+              <w:t>Switch</w:t>
+            </w:r>
+          </w:p>
+        </w:tc>
+        <w:tc>
+          <w:tcPr>
+            <w:tcW w:w="2122" w:type="dxa"/>
+          </w:tcPr>
+          <w:p>
+            <w:r>
+              <w:t>&lt;geen&gt;</w:t>
+            </w:r>
+          </w:p>
+        </w:tc>
+        <w:tc>
+          <w:tcPr>
+            <w:tcW w:w="2077" w:type="dxa"/>
+          </w:tcPr>
+          <w:p>
+            <w:proofErr w:type="spellStart"/>
+            <w:r>
+              <w:t>ToggleSwitch</w:t>
+            </w:r>
+            <w:proofErr w:type="spellEnd"/>
+          </w:p>
         </w:tc>
       </w:tr>
       <w:tr>
@@ -4255,7 +5104,10 @@
           <w:tcPr>
             <w:tcW w:w="3311" w:type="dxa"/>
           </w:tcPr>
-          <w:p/>
+          <w:p>
+            <w:bookmarkStart w:id="0" w:name="_GoBack"/>
+            <w:bookmarkEnd w:id="0"/>
+          </w:p>
         </w:tc>
         <w:tc>
           <w:tcPr>
@@ -5226,6 +6078,7 @@
               <w:rPr>
                 <w:b/>
               </w:rPr>
+              <w:lastRenderedPageBreak/>
               <w:t>WorkstepConfig</w:t>
             </w:r>
             <w:proofErr w:type="spellEnd"/>
@@ -6046,7 +6899,6 @@
         <w:pStyle w:val="Kop2"/>
       </w:pPr>
       <w:r>
-        <w:lastRenderedPageBreak/>
         <w:t>Log</w:t>
       </w:r>
     </w:p>
@@ -6947,6 +7799,7 @@
               <w:rPr>
                 <w:b/>
               </w:rPr>
+              <w:lastRenderedPageBreak/>
               <w:t>Info</w:t>
             </w:r>
           </w:p>
@@ -7856,7 +8709,6 @@
               <w:rPr>
                 <w:b/>
               </w:rPr>
-              <w:lastRenderedPageBreak/>
               <w:t>PatientStage</w:t>
             </w:r>
             <w:proofErr w:type="spellEnd"/>
@@ -8831,6 +9683,7 @@
               <w:rPr>
                 <w:b/>
               </w:rPr>
+              <w:lastRenderedPageBreak/>
               <w:t>Info</w:t>
             </w:r>
           </w:p>

</xml_diff>